<commit_message>
Problem with croped texts
</commit_message>
<xml_diff>
--- a/template/BP 2016/Lernentwicklungsbericht neuer BP 1.HJ.docx
+++ b/template/BP 2016/Lernentwicklungsbericht neuer BP 1.HJ.docx
@@ -4,7 +4,7 @@
   <w:body>
     <w:tbl>
       <w:tblPr>
-        <w:tblStyle w:val="TableGrid"/>
+        <w:tblStyle w:val="Tabellenraster"/>
         <w:tblpPr w:leftFromText="141" w:rightFromText="141" w:vertAnchor="text" w:horzAnchor="margin" w:tblpXSpec="center" w:tblpY="-202"/>
         <w:tblW w:w="10200" w:type="dxa"/>
         <w:tblBorders>
@@ -571,7 +571,6 @@
         </w:rPr>
         <w:fldChar w:fldCharType="separate"/>
       </w:r>
-      <w:proofErr w:type="spellStart"/>
       <w:r>
         <w:rPr>
           <w:rFonts w:ascii="Arial" w:eastAsia="Times New Roman" w:hAnsi="Arial" w:cs="Arial"/>
@@ -726,7 +725,6 @@
         </w:rPr>
         <w:t>yyyy</w:t>
       </w:r>
-      <w:proofErr w:type="spellEnd"/>
       <w:r>
         <w:rPr>
           <w:rFonts w:ascii="Arial" w:eastAsia="Times New Roman" w:hAnsi="Arial" w:cs="Arial"/>
@@ -883,15 +881,15 @@
     </w:p>
     <w:tbl>
       <w:tblPr>
-        <w:tblStyle w:val="TableGrid"/>
+        <w:tblStyle w:val="Tabellenraster"/>
         <w:tblW w:w="10269" w:type="dxa"/>
         <w:jc w:val="center"/>
         <w:tblLayout w:type="fixed"/>
         <w:tblLook w:val="04A0" w:firstRow="1" w:lastRow="0" w:firstColumn="1" w:lastColumn="0" w:noHBand="0" w:noVBand="1"/>
       </w:tblPr>
       <w:tblGrid>
-        <w:gridCol w:w="7787"/>
-        <w:gridCol w:w="2482"/>
+        <w:gridCol w:w="8255"/>
+        <w:gridCol w:w="2014"/>
       </w:tblGrid>
       <w:tr>
         <w:trPr>
@@ -1130,7 +1128,6 @@
               </w:rPr>
               <w:t xml:space="preserve">Leistungen überwiegend erbracht wurden. Auf Elternwunsch </w:t>
             </w:r>
-            <w:proofErr w:type="spellStart"/>
             <w:r>
               <w:rPr>
                 <w:rFonts w:ascii="Arial" w:hAnsi="Arial" w:cs="Arial"/>
@@ -1138,17 +1135,7 @@
                 <w:sz w:val="18"/>
                 <w:szCs w:val="18"/>
               </w:rPr>
-              <w:t>zusätzl</w:t>
-            </w:r>
-            <w:proofErr w:type="spellEnd"/>
-            <w:r>
-              <w:rPr>
-                <w:rFonts w:ascii="Arial" w:hAnsi="Arial" w:cs="Arial"/>
-                <w:b/>
-                <w:sz w:val="18"/>
-                <w:szCs w:val="18"/>
-              </w:rPr>
-              <w:t xml:space="preserve">. </w:t>
+              <w:t xml:space="preserve">zusätzl. </w:t>
             </w:r>
             <w:r>
               <w:rPr>
@@ -1178,7 +1165,7 @@
         </w:trPr>
         <w:tc>
           <w:tcPr>
-            <w:tcW w:w="7787" w:type="dxa"/>
+            <w:tcW w:w="8255" w:type="dxa"/>
             <w:tcBorders>
               <w:bottom w:val="single" w:sz="4" w:space="0" w:color="auto"/>
             </w:tcBorders>
@@ -1232,7 +1219,7 @@
         </w:tc>
         <w:tc>
           <w:tcPr>
-            <w:tcW w:w="2482" w:type="dxa"/>
+            <w:tcW w:w="2014" w:type="dxa"/>
             <w:tcBorders>
               <w:bottom w:val="single" w:sz="4" w:space="0" w:color="auto"/>
             </w:tcBorders>
@@ -1263,7 +1250,7 @@
         </w:trPr>
         <w:tc>
           <w:tcPr>
-            <w:tcW w:w="7787" w:type="dxa"/>
+            <w:tcW w:w="8255" w:type="dxa"/>
             <w:tcBorders>
               <w:top w:val="single" w:sz="4" w:space="0" w:color="auto"/>
               <w:bottom w:val="single" w:sz="4" w:space="0" w:color="auto"/>
@@ -1347,7 +1334,7 @@
         </w:tc>
         <w:tc>
           <w:tcPr>
-            <w:tcW w:w="2482" w:type="dxa"/>
+            <w:tcW w:w="2014" w:type="dxa"/>
             <w:tcBorders>
               <w:top w:val="single" w:sz="4" w:space="0" w:color="auto"/>
               <w:bottom w:val="single" w:sz="4" w:space="0" w:color="auto"/>
@@ -1464,7 +1451,7 @@
         </w:trPr>
         <w:tc>
           <w:tcPr>
-            <w:tcW w:w="7787" w:type="dxa"/>
+            <w:tcW w:w="8255" w:type="dxa"/>
             <w:tcBorders>
               <w:bottom w:val="single" w:sz="4" w:space="0" w:color="auto"/>
             </w:tcBorders>
@@ -1489,7 +1476,7 @@
         </w:tc>
         <w:tc>
           <w:tcPr>
-            <w:tcW w:w="2482" w:type="dxa"/>
+            <w:tcW w:w="2014" w:type="dxa"/>
             <w:tcBorders>
               <w:bottom w:val="single" w:sz="4" w:space="0" w:color="auto"/>
             </w:tcBorders>
@@ -1520,7 +1507,7 @@
         </w:trPr>
         <w:tc>
           <w:tcPr>
-            <w:tcW w:w="7787" w:type="dxa"/>
+            <w:tcW w:w="8255" w:type="dxa"/>
             <w:tcBorders>
               <w:top w:val="single" w:sz="4" w:space="0" w:color="auto"/>
               <w:bottom w:val="single" w:sz="4" w:space="0" w:color="auto"/>
@@ -1596,7 +1583,7 @@
         </w:tc>
         <w:tc>
           <w:tcPr>
-            <w:tcW w:w="2482" w:type="dxa"/>
+            <w:tcW w:w="2014" w:type="dxa"/>
             <w:tcBorders>
               <w:top w:val="single" w:sz="4" w:space="0" w:color="auto"/>
               <w:bottom w:val="single" w:sz="4" w:space="0" w:color="auto"/>
@@ -1713,7 +1700,7 @@
         </w:trPr>
         <w:tc>
           <w:tcPr>
-            <w:tcW w:w="7787" w:type="dxa"/>
+            <w:tcW w:w="8255" w:type="dxa"/>
             <w:tcBorders>
               <w:bottom w:val="single" w:sz="4" w:space="0" w:color="auto"/>
             </w:tcBorders>
@@ -1738,7 +1725,7 @@
         </w:tc>
         <w:tc>
           <w:tcPr>
-            <w:tcW w:w="2482" w:type="dxa"/>
+            <w:tcW w:w="2014" w:type="dxa"/>
             <w:tcBorders>
               <w:bottom w:val="single" w:sz="4" w:space="0" w:color="auto"/>
             </w:tcBorders>
@@ -1769,7 +1756,7 @@
         </w:trPr>
         <w:tc>
           <w:tcPr>
-            <w:tcW w:w="7787" w:type="dxa"/>
+            <w:tcW w:w="8255" w:type="dxa"/>
             <w:tcBorders>
               <w:top w:val="single" w:sz="4" w:space="0" w:color="auto"/>
               <w:bottom w:val="single" w:sz="4" w:space="0" w:color="auto"/>
@@ -1844,7 +1831,7 @@
         </w:tc>
         <w:tc>
           <w:tcPr>
-            <w:tcW w:w="2482" w:type="dxa"/>
+            <w:tcW w:w="2014" w:type="dxa"/>
             <w:tcBorders>
               <w:top w:val="single" w:sz="4" w:space="0" w:color="auto"/>
               <w:bottom w:val="single" w:sz="4" w:space="0" w:color="auto"/>
@@ -1959,15 +1946,15 @@
     <w:p/>
     <w:tbl>
       <w:tblPr>
-        <w:tblStyle w:val="TableGrid"/>
+        <w:tblStyle w:val="Tabellenraster"/>
         <w:tblW w:w="10239" w:type="dxa"/>
         <w:jc w:val="center"/>
         <w:tblLayout w:type="fixed"/>
         <w:tblLook w:val="04A0" w:firstRow="1" w:lastRow="0" w:firstColumn="1" w:lastColumn="0" w:noHBand="0" w:noVBand="1"/>
       </w:tblPr>
       <w:tblGrid>
-        <w:gridCol w:w="7787"/>
-        <w:gridCol w:w="2452"/>
+        <w:gridCol w:w="8240"/>
+        <w:gridCol w:w="1999"/>
       </w:tblGrid>
       <w:tr>
         <w:trPr>
@@ -1976,7 +1963,7 @@
         </w:trPr>
         <w:tc>
           <w:tcPr>
-            <w:tcW w:w="7787" w:type="dxa"/>
+            <w:tcW w:w="8240" w:type="dxa"/>
             <w:tcBorders>
               <w:bottom w:val="single" w:sz="4" w:space="0" w:color="auto"/>
             </w:tcBorders>
@@ -2002,7 +1989,7 @@
         </w:tc>
         <w:tc>
           <w:tcPr>
-            <w:tcW w:w="2452" w:type="dxa"/>
+            <w:tcW w:w="1999" w:type="dxa"/>
             <w:tcBorders>
               <w:bottom w:val="single" w:sz="4" w:space="0" w:color="auto"/>
             </w:tcBorders>
@@ -2033,7 +2020,7 @@
         </w:trPr>
         <w:tc>
           <w:tcPr>
-            <w:tcW w:w="7787" w:type="dxa"/>
+            <w:tcW w:w="8240" w:type="dxa"/>
             <w:tcBorders>
               <w:top w:val="single" w:sz="4" w:space="0" w:color="auto"/>
               <w:bottom w:val="single" w:sz="4" w:space="0" w:color="auto"/>
@@ -2081,6 +2068,7 @@
               </w:rPr>
               <w:fldChar w:fldCharType="separate"/>
             </w:r>
+            <w:bookmarkStart w:id="7" w:name="_GoBack"/>
             <w:r>
               <w:rPr>
                 <w:rFonts w:ascii="Arial" w:hAnsi="Arial" w:cs="Arial"/>
@@ -2097,6 +2085,7 @@
               </w:rPr>
               <w:t>mathematik}</w:t>
             </w:r>
+            <w:bookmarkEnd w:id="7"/>
             <w:r>
               <w:rPr>
                 <w:rFonts w:ascii="Arial" w:hAnsi="Arial" w:cs="Arial"/>
@@ -2108,7 +2097,7 @@
         </w:tc>
         <w:tc>
           <w:tcPr>
-            <w:tcW w:w="2452" w:type="dxa"/>
+            <w:tcW w:w="1999" w:type="dxa"/>
             <w:tcBorders>
               <w:top w:val="single" w:sz="4" w:space="0" w:color="auto"/>
               <w:bottom w:val="single" w:sz="4" w:space="0" w:color="auto"/>
@@ -2225,7 +2214,7 @@
         </w:trPr>
         <w:tc>
           <w:tcPr>
-            <w:tcW w:w="7787" w:type="dxa"/>
+            <w:tcW w:w="8240" w:type="dxa"/>
             <w:tcBorders>
               <w:bottom w:val="single" w:sz="4" w:space="0" w:color="auto"/>
             </w:tcBorders>
@@ -2250,7 +2239,7 @@
         </w:tc>
         <w:tc>
           <w:tcPr>
-            <w:tcW w:w="2452" w:type="dxa"/>
+            <w:tcW w:w="1999" w:type="dxa"/>
             <w:tcBorders>
               <w:bottom w:val="single" w:sz="4" w:space="0" w:color="auto"/>
             </w:tcBorders>
@@ -2281,7 +2270,7 @@
         </w:trPr>
         <w:tc>
           <w:tcPr>
-            <w:tcW w:w="7787" w:type="dxa"/>
+            <w:tcW w:w="8240" w:type="dxa"/>
             <w:tcBorders>
               <w:top w:val="single" w:sz="4" w:space="0" w:color="auto"/>
               <w:bottom w:val="single" w:sz="4" w:space="0" w:color="auto"/>
@@ -2356,7 +2345,7 @@
         </w:tc>
         <w:tc>
           <w:tcPr>
-            <w:tcW w:w="2452" w:type="dxa"/>
+            <w:tcW w:w="1999" w:type="dxa"/>
             <w:tcBorders>
               <w:top w:val="single" w:sz="4" w:space="0" w:color="auto"/>
               <w:bottom w:val="single" w:sz="4" w:space="0" w:color="auto"/>
@@ -2473,7 +2462,7 @@
         </w:trPr>
         <w:tc>
           <w:tcPr>
-            <w:tcW w:w="7787" w:type="dxa"/>
+            <w:tcW w:w="8240" w:type="dxa"/>
             <w:tcBorders>
               <w:bottom w:val="single" w:sz="4" w:space="0" w:color="auto"/>
             </w:tcBorders>
@@ -2498,7 +2487,7 @@
         </w:tc>
         <w:tc>
           <w:tcPr>
-            <w:tcW w:w="2452" w:type="dxa"/>
+            <w:tcW w:w="1999" w:type="dxa"/>
             <w:tcBorders>
               <w:bottom w:val="single" w:sz="4" w:space="0" w:color="auto"/>
             </w:tcBorders>
@@ -2529,7 +2518,7 @@
         </w:trPr>
         <w:tc>
           <w:tcPr>
-            <w:tcW w:w="7787" w:type="dxa"/>
+            <w:tcW w:w="8240" w:type="dxa"/>
             <w:tcBorders>
               <w:top w:val="single" w:sz="4" w:space="0" w:color="auto"/>
               <w:bottom w:val="single" w:sz="4" w:space="0" w:color="auto"/>
@@ -2604,7 +2593,7 @@
         </w:tc>
         <w:tc>
           <w:tcPr>
-            <w:tcW w:w="2452" w:type="dxa"/>
+            <w:tcW w:w="1999" w:type="dxa"/>
             <w:tcBorders>
               <w:top w:val="single" w:sz="4" w:space="0" w:color="auto"/>
               <w:bottom w:val="single" w:sz="4" w:space="0" w:color="auto"/>
@@ -2721,7 +2710,7 @@
         </w:trPr>
         <w:tc>
           <w:tcPr>
-            <w:tcW w:w="7787" w:type="dxa"/>
+            <w:tcW w:w="8240" w:type="dxa"/>
             <w:tcBorders>
               <w:bottom w:val="single" w:sz="4" w:space="0" w:color="auto"/>
             </w:tcBorders>
@@ -2746,7 +2735,7 @@
         </w:tc>
         <w:tc>
           <w:tcPr>
-            <w:tcW w:w="2452" w:type="dxa"/>
+            <w:tcW w:w="1999" w:type="dxa"/>
             <w:tcBorders>
               <w:bottom w:val="single" w:sz="4" w:space="0" w:color="auto"/>
             </w:tcBorders>
@@ -2777,7 +2766,7 @@
         </w:trPr>
         <w:tc>
           <w:tcPr>
-            <w:tcW w:w="7787" w:type="dxa"/>
+            <w:tcW w:w="8240" w:type="dxa"/>
             <w:tcBorders>
               <w:top w:val="single" w:sz="4" w:space="0" w:color="auto"/>
               <w:bottom w:val="single" w:sz="4" w:space="0" w:color="auto"/>
@@ -2852,7 +2841,7 @@
         </w:tc>
         <w:tc>
           <w:tcPr>
-            <w:tcW w:w="2452" w:type="dxa"/>
+            <w:tcW w:w="1999" w:type="dxa"/>
             <w:tcBorders>
               <w:top w:val="single" w:sz="4" w:space="0" w:color="auto"/>
               <w:bottom w:val="single" w:sz="4" w:space="0" w:color="auto"/>
@@ -2969,7 +2958,7 @@
         </w:trPr>
         <w:tc>
           <w:tcPr>
-            <w:tcW w:w="7787" w:type="dxa"/>
+            <w:tcW w:w="8240" w:type="dxa"/>
             <w:tcBorders>
               <w:bottom w:val="single" w:sz="4" w:space="0" w:color="auto"/>
             </w:tcBorders>
@@ -3001,7 +2990,7 @@
         </w:tc>
         <w:tc>
           <w:tcPr>
-            <w:tcW w:w="2452" w:type="dxa"/>
+            <w:tcW w:w="1999" w:type="dxa"/>
             <w:tcBorders>
               <w:bottom w:val="single" w:sz="4" w:space="0" w:color="auto"/>
             </w:tcBorders>
@@ -3032,7 +3021,7 @@
         </w:trPr>
         <w:tc>
           <w:tcPr>
-            <w:tcW w:w="7787" w:type="dxa"/>
+            <w:tcW w:w="8240" w:type="dxa"/>
             <w:tcBorders>
               <w:top w:val="single" w:sz="4" w:space="0" w:color="auto"/>
               <w:bottom w:val="single" w:sz="4" w:space="0" w:color="auto"/>
@@ -3171,7 +3160,7 @@
         </w:tc>
         <w:tc>
           <w:tcPr>
-            <w:tcW w:w="2452" w:type="dxa"/>
+            <w:tcW w:w="1999" w:type="dxa"/>
             <w:tcBorders>
               <w:top w:val="single" w:sz="4" w:space="0" w:color="auto"/>
               <w:bottom w:val="single" w:sz="4" w:space="0" w:color="auto"/>
@@ -3288,7 +3277,7 @@
         </w:trPr>
         <w:tc>
           <w:tcPr>
-            <w:tcW w:w="7787" w:type="dxa"/>
+            <w:tcW w:w="8240" w:type="dxa"/>
             <w:tcBorders>
               <w:bottom w:val="single" w:sz="4" w:space="0" w:color="auto"/>
             </w:tcBorders>
@@ -3313,7 +3302,7 @@
         </w:tc>
         <w:tc>
           <w:tcPr>
-            <w:tcW w:w="2452" w:type="dxa"/>
+            <w:tcW w:w="1999" w:type="dxa"/>
             <w:tcBorders>
               <w:bottom w:val="single" w:sz="4" w:space="0" w:color="auto"/>
             </w:tcBorders>
@@ -3344,7 +3333,7 @@
         </w:trPr>
         <w:tc>
           <w:tcPr>
-            <w:tcW w:w="7787" w:type="dxa"/>
+            <w:tcW w:w="8240" w:type="dxa"/>
             <w:tcBorders>
               <w:top w:val="single" w:sz="4" w:space="0" w:color="auto"/>
               <w:bottom w:val="single" w:sz="4" w:space="0" w:color="auto"/>
@@ -3499,7 +3488,7 @@
         </w:tc>
         <w:tc>
           <w:tcPr>
-            <w:tcW w:w="2452" w:type="dxa"/>
+            <w:tcW w:w="1999" w:type="dxa"/>
             <w:tcBorders>
               <w:top w:val="single" w:sz="4" w:space="0" w:color="auto"/>
               <w:bottom w:val="single" w:sz="4" w:space="0" w:color="auto"/>
@@ -3616,7 +3605,7 @@
         </w:trPr>
         <w:tc>
           <w:tcPr>
-            <w:tcW w:w="7787" w:type="dxa"/>
+            <w:tcW w:w="8240" w:type="dxa"/>
             <w:tcBorders>
               <w:bottom w:val="single" w:sz="4" w:space="0" w:color="auto"/>
             </w:tcBorders>
@@ -3642,7 +3631,7 @@
         </w:tc>
         <w:tc>
           <w:tcPr>
-            <w:tcW w:w="2452" w:type="dxa"/>
+            <w:tcW w:w="1999" w:type="dxa"/>
             <w:tcBorders>
               <w:bottom w:val="single" w:sz="4" w:space="0" w:color="auto"/>
             </w:tcBorders>
@@ -3673,7 +3662,7 @@
         </w:trPr>
         <w:tc>
           <w:tcPr>
-            <w:tcW w:w="7787" w:type="dxa"/>
+            <w:tcW w:w="8240" w:type="dxa"/>
             <w:tcBorders>
               <w:top w:val="single" w:sz="4" w:space="0" w:color="auto"/>
               <w:bottom w:val="single" w:sz="4" w:space="0" w:color="auto"/>
@@ -3748,7 +3737,7 @@
         </w:tc>
         <w:tc>
           <w:tcPr>
-            <w:tcW w:w="2452" w:type="dxa"/>
+            <w:tcW w:w="1999" w:type="dxa"/>
             <w:tcBorders>
               <w:top w:val="single" w:sz="4" w:space="0" w:color="auto"/>
               <w:bottom w:val="single" w:sz="4" w:space="0" w:color="auto"/>
@@ -3865,7 +3854,7 @@
         </w:trPr>
         <w:tc>
           <w:tcPr>
-            <w:tcW w:w="7787" w:type="dxa"/>
+            <w:tcW w:w="8240" w:type="dxa"/>
             <w:tcBorders>
               <w:bottom w:val="single" w:sz="4" w:space="0" w:color="auto"/>
             </w:tcBorders>
@@ -3890,7 +3879,7 @@
         </w:tc>
         <w:tc>
           <w:tcPr>
-            <w:tcW w:w="2452" w:type="dxa"/>
+            <w:tcW w:w="1999" w:type="dxa"/>
             <w:tcBorders>
               <w:bottom w:val="single" w:sz="4" w:space="0" w:color="auto"/>
             </w:tcBorders>
@@ -3921,7 +3910,7 @@
         </w:trPr>
         <w:tc>
           <w:tcPr>
-            <w:tcW w:w="7787" w:type="dxa"/>
+            <w:tcW w:w="8240" w:type="dxa"/>
             <w:tcBorders>
               <w:top w:val="single" w:sz="4" w:space="0" w:color="auto"/>
               <w:bottom w:val="single" w:sz="4" w:space="0" w:color="auto"/>
@@ -3996,7 +3985,7 @@
         </w:tc>
         <w:tc>
           <w:tcPr>
-            <w:tcW w:w="2452" w:type="dxa"/>
+            <w:tcW w:w="1999" w:type="dxa"/>
             <w:tcBorders>
               <w:top w:val="single" w:sz="4" w:space="0" w:color="auto"/>
               <w:bottom w:val="single" w:sz="4" w:space="0" w:color="auto"/>
@@ -4113,7 +4102,7 @@
         </w:trPr>
         <w:tc>
           <w:tcPr>
-            <w:tcW w:w="7787" w:type="dxa"/>
+            <w:tcW w:w="8240" w:type="dxa"/>
             <w:tcBorders>
               <w:bottom w:val="single" w:sz="4" w:space="0" w:color="auto"/>
             </w:tcBorders>
@@ -4138,7 +4127,7 @@
         </w:tc>
         <w:tc>
           <w:tcPr>
-            <w:tcW w:w="2452" w:type="dxa"/>
+            <w:tcW w:w="1999" w:type="dxa"/>
             <w:tcBorders>
               <w:bottom w:val="single" w:sz="4" w:space="0" w:color="auto"/>
             </w:tcBorders>
@@ -4169,7 +4158,7 @@
         </w:trPr>
         <w:tc>
           <w:tcPr>
-            <w:tcW w:w="7787" w:type="dxa"/>
+            <w:tcW w:w="8240" w:type="dxa"/>
             <w:tcBorders>
               <w:top w:val="single" w:sz="4" w:space="0" w:color="auto"/>
               <w:bottom w:val="single" w:sz="4" w:space="0" w:color="auto"/>
@@ -4244,7 +4233,7 @@
         </w:tc>
         <w:tc>
           <w:tcPr>
-            <w:tcW w:w="2452" w:type="dxa"/>
+            <w:tcW w:w="1999" w:type="dxa"/>
             <w:tcBorders>
               <w:top w:val="single" w:sz="4" w:space="0" w:color="auto"/>
               <w:bottom w:val="single" w:sz="4" w:space="0" w:color="auto"/>
@@ -4361,7 +4350,7 @@
         </w:trPr>
         <w:tc>
           <w:tcPr>
-            <w:tcW w:w="7787" w:type="dxa"/>
+            <w:tcW w:w="8240" w:type="dxa"/>
             <w:tcBorders>
               <w:bottom w:val="single" w:sz="4" w:space="0" w:color="auto"/>
             </w:tcBorders>
@@ -4386,7 +4375,7 @@
         </w:tc>
         <w:tc>
           <w:tcPr>
-            <w:tcW w:w="2452" w:type="dxa"/>
+            <w:tcW w:w="1999" w:type="dxa"/>
             <w:tcBorders>
               <w:bottom w:val="single" w:sz="4" w:space="0" w:color="auto"/>
             </w:tcBorders>
@@ -4417,7 +4406,7 @@
         </w:trPr>
         <w:tc>
           <w:tcPr>
-            <w:tcW w:w="7787" w:type="dxa"/>
+            <w:tcW w:w="8240" w:type="dxa"/>
             <w:tcBorders>
               <w:top w:val="single" w:sz="4" w:space="0" w:color="auto"/>
               <w:bottom w:val="single" w:sz="4" w:space="0" w:color="auto"/>
@@ -4472,21 +4461,12 @@
               </w:rPr>
               <w:t>${</w:t>
             </w:r>
-            <w:proofErr w:type="spellStart"/>
-            <w:r>
-              <w:rPr>
-                <w:rFonts w:ascii="Arial" w:hAnsi="Arial" w:cs="Arial"/>
-                <w:sz w:val="20"/>
-              </w:rPr>
-              <w:t>musik</w:t>
-            </w:r>
-            <w:proofErr w:type="spellEnd"/>
-            <w:r>
-              <w:rPr>
-                <w:rFonts w:ascii="Arial" w:hAnsi="Arial" w:cs="Arial"/>
-                <w:sz w:val="20"/>
-              </w:rPr>
-              <w:t>}</w:t>
+            <w:r>
+              <w:rPr>
+                <w:rFonts w:ascii="Arial" w:hAnsi="Arial" w:cs="Arial"/>
+                <w:sz w:val="20"/>
+              </w:rPr>
+              <w:t>musik}</w:t>
             </w:r>
             <w:r>
               <w:rPr>
@@ -4499,7 +4479,7 @@
         </w:tc>
         <w:tc>
           <w:tcPr>
-            <w:tcW w:w="2452" w:type="dxa"/>
+            <w:tcW w:w="1999" w:type="dxa"/>
             <w:tcBorders>
               <w:top w:val="single" w:sz="4" w:space="0" w:color="auto"/>
               <w:bottom w:val="single" w:sz="4" w:space="0" w:color="auto"/>
@@ -4616,7 +4596,7 @@
         </w:trPr>
         <w:tc>
           <w:tcPr>
-            <w:tcW w:w="7787" w:type="dxa"/>
+            <w:tcW w:w="8240" w:type="dxa"/>
             <w:tcBorders>
               <w:bottom w:val="single" w:sz="4" w:space="0" w:color="auto"/>
             </w:tcBorders>
@@ -4641,7 +4621,7 @@
         </w:tc>
         <w:tc>
           <w:tcPr>
-            <w:tcW w:w="2452" w:type="dxa"/>
+            <w:tcW w:w="1999" w:type="dxa"/>
             <w:tcBorders>
               <w:bottom w:val="single" w:sz="4" w:space="0" w:color="auto"/>
             </w:tcBorders>
@@ -4672,7 +4652,7 @@
         </w:trPr>
         <w:tc>
           <w:tcPr>
-            <w:tcW w:w="7787" w:type="dxa"/>
+            <w:tcW w:w="8240" w:type="dxa"/>
             <w:tcBorders>
               <w:top w:val="single" w:sz="4" w:space="0" w:color="auto"/>
               <w:bottom w:val="single" w:sz="4" w:space="0" w:color="auto"/>
@@ -4763,7 +4743,7 @@
         </w:tc>
         <w:tc>
           <w:tcPr>
-            <w:tcW w:w="2452" w:type="dxa"/>
+            <w:tcW w:w="1999" w:type="dxa"/>
             <w:tcBorders>
               <w:top w:val="single" w:sz="4" w:space="0" w:color="auto"/>
               <w:bottom w:val="single" w:sz="4" w:space="0" w:color="auto"/>
@@ -4880,7 +4860,7 @@
         </w:trPr>
         <w:tc>
           <w:tcPr>
-            <w:tcW w:w="7787" w:type="dxa"/>
+            <w:tcW w:w="8240" w:type="dxa"/>
             <w:tcBorders>
               <w:bottom w:val="single" w:sz="4" w:space="0" w:color="auto"/>
             </w:tcBorders>
@@ -4905,7 +4885,7 @@
         </w:tc>
         <w:tc>
           <w:tcPr>
-            <w:tcW w:w="2452" w:type="dxa"/>
+            <w:tcW w:w="1999" w:type="dxa"/>
             <w:tcBorders>
               <w:bottom w:val="single" w:sz="4" w:space="0" w:color="auto"/>
             </w:tcBorders>
@@ -4936,7 +4916,7 @@
         </w:trPr>
         <w:tc>
           <w:tcPr>
-            <w:tcW w:w="7787" w:type="dxa"/>
+            <w:tcW w:w="8240" w:type="dxa"/>
             <w:tcBorders>
               <w:top w:val="single" w:sz="4" w:space="0" w:color="auto"/>
               <w:bottom w:val="single" w:sz="4" w:space="0" w:color="auto"/>
@@ -5011,7 +4991,7 @@
         </w:tc>
         <w:tc>
           <w:tcPr>
-            <w:tcW w:w="2452" w:type="dxa"/>
+            <w:tcW w:w="1999" w:type="dxa"/>
             <w:tcBorders>
               <w:top w:val="single" w:sz="4" w:space="0" w:color="auto"/>
               <w:bottom w:val="single" w:sz="4" w:space="0" w:color="auto"/>
@@ -5128,7 +5108,7 @@
         </w:trPr>
         <w:tc>
           <w:tcPr>
-            <w:tcW w:w="7787" w:type="dxa"/>
+            <w:tcW w:w="8240" w:type="dxa"/>
             <w:tcBorders>
               <w:bottom w:val="single" w:sz="4" w:space="0" w:color="auto"/>
             </w:tcBorders>
@@ -5197,7 +5177,7 @@
         </w:tc>
         <w:tc>
           <w:tcPr>
-            <w:tcW w:w="2452" w:type="dxa"/>
+            <w:tcW w:w="1999" w:type="dxa"/>
             <w:tcBorders>
               <w:bottom w:val="single" w:sz="4" w:space="0" w:color="auto"/>
             </w:tcBorders>
@@ -5228,7 +5208,7 @@
         </w:trPr>
         <w:tc>
           <w:tcPr>
-            <w:tcW w:w="7787" w:type="dxa"/>
+            <w:tcW w:w="8240" w:type="dxa"/>
             <w:tcBorders>
               <w:top w:val="single" w:sz="4" w:space="0" w:color="auto"/>
               <w:bottom w:val="single" w:sz="4" w:space="0" w:color="auto"/>
@@ -5303,7 +5283,7 @@
         </w:tc>
         <w:tc>
           <w:tcPr>
-            <w:tcW w:w="2452" w:type="dxa"/>
+            <w:tcW w:w="1999" w:type="dxa"/>
             <w:tcBorders>
               <w:top w:val="single" w:sz="4" w:space="0" w:color="auto"/>
               <w:bottom w:val="single" w:sz="4" w:space="0" w:color="auto"/>
@@ -5420,7 +5400,7 @@
         </w:trPr>
         <w:tc>
           <w:tcPr>
-            <w:tcW w:w="7787" w:type="dxa"/>
+            <w:tcW w:w="8240" w:type="dxa"/>
             <w:tcBorders>
               <w:bottom w:val="single" w:sz="4" w:space="0" w:color="auto"/>
             </w:tcBorders>
@@ -5462,7 +5442,7 @@
               </w:sdtPr>
               <w:sdtEndPr>
                 <w:rPr>
-                  <w:rStyle w:val="DefaultParagraphFont"/>
+                  <w:rStyle w:val="Absatz-Standardschriftart"/>
                   <w:rFonts w:ascii="Calibri" w:hAnsi="Calibri" w:cs="Arial"/>
                   <w:b w:val="0"/>
                   <w:noProof/>
@@ -5483,7 +5463,7 @@
         </w:tc>
         <w:tc>
           <w:tcPr>
-            <w:tcW w:w="2452" w:type="dxa"/>
+            <w:tcW w:w="1999" w:type="dxa"/>
             <w:tcBorders>
               <w:bottom w:val="single" w:sz="4" w:space="0" w:color="auto"/>
             </w:tcBorders>
@@ -5514,7 +5494,7 @@
         </w:trPr>
         <w:tc>
           <w:tcPr>
-            <w:tcW w:w="7787" w:type="dxa"/>
+            <w:tcW w:w="8240" w:type="dxa"/>
             <w:tcBorders>
               <w:top w:val="single" w:sz="4" w:space="0" w:color="auto"/>
               <w:bottom w:val="single" w:sz="4" w:space="0" w:color="auto"/>
@@ -5587,7 +5567,7 @@
         </w:tc>
         <w:tc>
           <w:tcPr>
-            <w:tcW w:w="2452" w:type="dxa"/>
+            <w:tcW w:w="1999" w:type="dxa"/>
             <w:tcBorders>
               <w:top w:val="single" w:sz="4" w:space="0" w:color="auto"/>
               <w:bottom w:val="single" w:sz="4" w:space="0" w:color="auto"/>
@@ -5722,7 +5702,7 @@
     </w:p>
     <w:tbl>
       <w:tblPr>
-        <w:tblStyle w:val="TableGrid"/>
+        <w:tblStyle w:val="Tabellenraster"/>
         <w:tblW w:w="10269" w:type="dxa"/>
         <w:jc w:val="center"/>
         <w:tblLayout w:type="fixed"/>
@@ -5824,7 +5804,6 @@
               </w:rPr>
               <w:t>${</w:t>
             </w:r>
-            <w:proofErr w:type="spellStart"/>
             <w:r>
               <w:rPr>
                 <w:rFonts w:ascii="Arial" w:hAnsi="Arial" w:cs="Arial"/>
@@ -5832,7 +5811,6 @@
               </w:rPr>
               <w:t>comments</w:t>
             </w:r>
-            <w:proofErr w:type="spellEnd"/>
             <w:r>
               <w:rPr>
                 <w:rFonts w:ascii="Arial" w:hAnsi="Arial" w:cs="Arial"/>
@@ -6062,7 +6040,7 @@
     </w:p>
     <w:tbl>
       <w:tblPr>
-        <w:tblStyle w:val="TableGrid"/>
+        <w:tblStyle w:val="Tabellenraster"/>
         <w:tblW w:w="9315" w:type="dxa"/>
         <w:tblBorders>
           <w:top w:val="none" w:sz="0" w:space="0" w:color="auto"/>
@@ -6116,7 +6094,7 @@
                 </w:ffData>
               </w:fldChar>
             </w:r>
-            <w:bookmarkStart w:id="7" w:name="Text3"/>
+            <w:bookmarkStart w:id="8" w:name="Text3"/>
             <w:r>
               <w:rPr>
                 <w:rFonts w:ascii="Arial" w:hAnsi="Arial" w:cs="Arial"/>
@@ -6179,7 +6157,7 @@
               </w:rPr>
               <w:fldChar w:fldCharType="end"/>
             </w:r>
-            <w:bookmarkEnd w:id="7"/>
+            <w:bookmarkEnd w:id="8"/>
           </w:p>
         </w:tc>
         <w:tc>
@@ -6336,7 +6314,7 @@
     </w:p>
     <w:tbl>
       <w:tblPr>
-        <w:tblStyle w:val="TableGrid"/>
+        <w:tblStyle w:val="Tabellenraster"/>
         <w:tblW w:w="9315" w:type="dxa"/>
         <w:tblLayout w:type="fixed"/>
         <w:tblLook w:val="04A0" w:firstRow="1" w:lastRow="0" w:firstColumn="1" w:lastColumn="0" w:noHBand="0" w:noVBand="1"/>
@@ -6596,7 +6574,7 @@
 <w:ftr xmlns:wpc="http://schemas.microsoft.com/office/word/2010/wordprocessingCanvas" xmlns:cx="http://schemas.microsoft.com/office/drawing/2014/chartex" xmlns:cx1="http://schemas.microsoft.com/office/drawing/2015/9/8/chartex" xmlns:cx2="http://schemas.microsoft.com/office/drawing/2015/10/21/chartex" xmlns:cx3="http://schemas.microsoft.com/office/drawing/2016/5/9/chartex" xmlns:cx4="http://schemas.microsoft.com/office/drawing/2016/5/10/chartex" xmlns:cx5="http://schemas.microsoft.com/office/drawing/2016/5/11/chartex" xmlns:cx6="http://schemas.microsoft.com/office/drawing/2016/5/12/chartex" xmlns:cx7="http://schemas.microsoft.com/office/drawing/2016/5/13/chartex" xmlns:cx8="http://schemas.microsoft.com/office/drawing/2016/5/14/chartex" xmlns:mc="http://schemas.openxmlformats.org/markup-compatibility/2006" xmlns:aink="http://schemas.microsoft.com/office/drawing/2016/ink" xmlns:am3d="http://schemas.microsoft.com/office/drawing/2017/model3d" xmlns:o="urn:schemas-microsoft-com:office:office" xmlns:r="http://schemas.openxmlformats.org/officeDocument/2006/relationships" xmlns:m="http://schemas.openxmlformats.org/officeDocument/2006/math" xmlns:v="urn:schemas-microsoft-com:vml" xmlns:wp14="http://schemas.microsoft.com/office/word/2010/wordprocessingDrawing" xmlns:wp="http://schemas.openxmlformats.org/drawingml/2006/wordprocessingDrawing" xmlns:w10="urn:schemas-microsoft-com:office:word" xmlns:w="http://schemas.openxmlformats.org/wordprocessingml/2006/main" xmlns:w14="http://schemas.microsoft.com/office/word/2010/wordml" xmlns:w15="http://schemas.microsoft.com/office/word/2012/wordml" xmlns:w16cid="http://schemas.microsoft.com/office/word/2016/wordml/cid" xmlns:w16se="http://schemas.microsoft.com/office/word/2015/wordml/symex" xmlns:wpg="http://schemas.microsoft.com/office/word/2010/wordprocessingGroup" xmlns:wpi="http://schemas.microsoft.com/office/word/2010/wordprocessingInk" xmlns:wne="http://schemas.microsoft.com/office/word/2006/wordml" xmlns:wps="http://schemas.microsoft.com/office/word/2010/wordprocessingShape" mc:Ignorable="w14 w15 w16se w16cid wp14">
   <w:p>
     <w:pPr>
-      <w:pStyle w:val="Footer"/>
+      <w:pStyle w:val="Fuzeile"/>
       <w:jc w:val="center"/>
     </w:pPr>
     <w:r>
@@ -6625,7 +6603,7 @@
         <w:b/>
         <w:noProof/>
       </w:rPr>
-      <w:t>4</w:t>
+      <w:t>2</w:t>
     </w:r>
     <w:r>
       <w:rPr>
@@ -6694,7 +6672,7 @@
 <w:hdr xmlns:wpc="http://schemas.microsoft.com/office/word/2010/wordprocessingCanvas" xmlns:cx="http://schemas.microsoft.com/office/drawing/2014/chartex" xmlns:cx1="http://schemas.microsoft.com/office/drawing/2015/9/8/chartex" xmlns:cx2="http://schemas.microsoft.com/office/drawing/2015/10/21/chartex" xmlns:cx3="http://schemas.microsoft.com/office/drawing/2016/5/9/chartex" xmlns:cx4="http://schemas.microsoft.com/office/drawing/2016/5/10/chartex" xmlns:cx5="http://schemas.microsoft.com/office/drawing/2016/5/11/chartex" xmlns:cx6="http://schemas.microsoft.com/office/drawing/2016/5/12/chartex" xmlns:cx7="http://schemas.microsoft.com/office/drawing/2016/5/13/chartex" xmlns:cx8="http://schemas.microsoft.com/office/drawing/2016/5/14/chartex" xmlns:mc="http://schemas.openxmlformats.org/markup-compatibility/2006" xmlns:aink="http://schemas.microsoft.com/office/drawing/2016/ink" xmlns:am3d="http://schemas.microsoft.com/office/drawing/2017/model3d" xmlns:o="urn:schemas-microsoft-com:office:office" xmlns:r="http://schemas.openxmlformats.org/officeDocument/2006/relationships" xmlns:m="http://schemas.openxmlformats.org/officeDocument/2006/math" xmlns:v="urn:schemas-microsoft-com:vml" xmlns:wp14="http://schemas.microsoft.com/office/word/2010/wordprocessingDrawing" xmlns:wp="http://schemas.openxmlformats.org/drawingml/2006/wordprocessingDrawing" xmlns:w10="urn:schemas-microsoft-com:office:word" xmlns:w="http://schemas.openxmlformats.org/wordprocessingml/2006/main" xmlns:w14="http://schemas.microsoft.com/office/word/2010/wordml" xmlns:w15="http://schemas.microsoft.com/office/word/2012/wordml" xmlns:w16cid="http://schemas.microsoft.com/office/word/2016/wordml/cid" xmlns:w16se="http://schemas.microsoft.com/office/word/2015/wordml/symex" xmlns:wpg="http://schemas.microsoft.com/office/word/2010/wordprocessingGroup" xmlns:wpi="http://schemas.microsoft.com/office/word/2010/wordprocessingInk" xmlns:wne="http://schemas.microsoft.com/office/word/2006/wordml" xmlns:wps="http://schemas.microsoft.com/office/word/2010/wordprocessingShape" mc:Ignorable="w14 w15 w16se w16cid wp14">
   <w:p>
     <w:pPr>
-      <w:pStyle w:val="Header"/>
+      <w:pStyle w:val="Kopfzeile"/>
       <w:ind w:left="-426"/>
       <w:rPr>
         <w:lang w:val="en-US"/>
@@ -6825,25 +6803,7 @@
         <w:sz w:val="24"/>
         <w:szCs w:val="24"/>
       </w:rPr>
-      <w:t>${</w:t>
-    </w:r>
-    <w:proofErr w:type="spellStart"/>
-    <w:r>
-      <w:rPr>
-        <w:rFonts w:ascii="Arial" w:hAnsi="Arial" w:cs="Arial"/>
-        <w:sz w:val="24"/>
-        <w:szCs w:val="24"/>
-      </w:rPr>
-      <w:t>schuljahr</w:t>
-    </w:r>
-    <w:proofErr w:type="spellEnd"/>
-    <w:r>
-      <w:rPr>
-        <w:rFonts w:ascii="Arial" w:hAnsi="Arial" w:cs="Arial"/>
-        <w:sz w:val="24"/>
-        <w:szCs w:val="24"/>
-      </w:rPr>
-      <w:t>}</w:t>
+      <w:t>${schuljahr}</w:t>
     </w:r>
   </w:p>
 </w:hdr>
@@ -7325,6 +7285,7 @@
     <w:lsdException w:name="HTML Sample" w:semiHidden="1" w:unhideWhenUsed="1"/>
     <w:lsdException w:name="HTML Typewriter" w:semiHidden="1" w:unhideWhenUsed="1"/>
     <w:lsdException w:name="HTML Variable" w:semiHidden="1" w:unhideWhenUsed="1"/>
+    <w:lsdException w:name="Normal Table" w:semiHidden="1" w:unhideWhenUsed="1"/>
     <w:lsdException w:name="annotation subject" w:semiHidden="1" w:unhideWhenUsed="1"/>
     <w:lsdException w:name="No List" w:semiHidden="1" w:unhideWhenUsed="1"/>
     <w:lsdException w:name="Outline List 1" w:semiHidden="1" w:unhideWhenUsed="1"/>
@@ -7371,7 +7332,9 @@
     <w:lsdException w:name="Table Subtle 2" w:semiHidden="1" w:unhideWhenUsed="1"/>
     <w:lsdException w:name="Table Web 1" w:semiHidden="1" w:unhideWhenUsed="1"/>
     <w:lsdException w:name="Table Web 2" w:semiHidden="1" w:unhideWhenUsed="1"/>
+    <w:lsdException w:name="Table Web 3" w:semiHidden="1" w:unhideWhenUsed="1"/>
     <w:lsdException w:name="Balloon Text" w:semiHidden="1" w:unhideWhenUsed="1"/>
+    <w:lsdException w:name="Table Theme" w:semiHidden="1" w:unhideWhenUsed="1"/>
     <w:lsdException w:name="Placeholder Text" w:semiHidden="1"/>
     <w:lsdException w:name="No Spacing" w:uiPriority="1" w:qFormat="1"/>
     <w:lsdException w:name="Light Shading" w:uiPriority="60"/>
@@ -7592,7 +7555,7 @@
     <w:lsdException w:name="Hashtag" w:semiHidden="1" w:unhideWhenUsed="1"/>
     <w:lsdException w:name="Unresolved Mention" w:semiHidden="1" w:unhideWhenUsed="1"/>
   </w:latentStyles>
-  <w:style w:type="paragraph" w:default="1" w:styleId="Normal">
+  <w:style w:type="paragraph" w:default="1" w:styleId="Standard">
     <w:name w:val="Normal"/>
     <w:qFormat/>
     <w:rsid w:val="00537659"/>
@@ -7604,13 +7567,13 @@
       <w:sz w:val="22"/>
     </w:rPr>
   </w:style>
-  <w:style w:type="character" w:default="1" w:styleId="DefaultParagraphFont">
+  <w:style w:type="character" w:default="1" w:styleId="Absatz-Standardschriftart">
     <w:name w:val="Default Paragraph Font"/>
     <w:uiPriority w:val="1"/>
     <w:semiHidden/>
     <w:unhideWhenUsed/>
   </w:style>
-  <w:style w:type="table" w:default="1" w:styleId="TableNormal">
+  <w:style w:type="table" w:default="1" w:styleId="NormaleTabelle">
     <w:name w:val="Normal Table"/>
     <w:uiPriority w:val="99"/>
     <w:semiHidden/>
@@ -7625,7 +7588,7 @@
       </w:tblCellMar>
     </w:tblPr>
   </w:style>
-  <w:style w:type="numbering" w:default="1" w:styleId="NoList">
+  <w:style w:type="numbering" w:default="1" w:styleId="KeineListe">
     <w:name w:val="No List"/>
     <w:uiPriority w:val="99"/>
     <w:semiHidden/>
@@ -7633,7 +7596,7 @@
   </w:style>
   <w:style w:type="paragraph" w:customStyle="1" w:styleId="KMTimesNewRoman8">
     <w:name w:val="KM_TimesNewRoman_8"/>
-    <w:basedOn w:val="Normal"/>
+    <w:basedOn w:val="Standard"/>
     <w:link w:val="KMTimesNewRoman8Zchn"/>
     <w:qFormat/>
     <w:rsid w:val="00296589"/>
@@ -7650,7 +7613,7 @@
   </w:style>
   <w:style w:type="character" w:customStyle="1" w:styleId="KMTimesNewRoman8Zchn">
     <w:name w:val="KM_TimesNewRoman_8 Zchn"/>
-    <w:basedOn w:val="DefaultParagraphFont"/>
+    <w:basedOn w:val="Absatz-Standardschriftart"/>
     <w:link w:val="KMTimesNewRoman8"/>
     <w:rsid w:val="00296589"/>
     <w:rPr>
@@ -7660,7 +7623,7 @@
   </w:style>
   <w:style w:type="paragraph" w:customStyle="1" w:styleId="Einrckung0">
     <w:name w:val="Einrückung0"/>
-    <w:basedOn w:val="Normal"/>
+    <w:basedOn w:val="Standard"/>
     <w:rsid w:val="00F44A67"/>
     <w:pPr>
       <w:overflowPunct w:val="0"/>
@@ -7678,7 +7641,7 @@
   </w:style>
   <w:style w:type="paragraph" w:customStyle="1" w:styleId="Einrckung1">
     <w:name w:val="Einrückung1"/>
-    <w:basedOn w:val="Normal"/>
+    <w:basedOn w:val="Standard"/>
     <w:rsid w:val="00F44A67"/>
     <w:pPr>
       <w:overflowPunct w:val="0"/>
@@ -7697,7 +7660,7 @@
   </w:style>
   <w:style w:type="paragraph" w:customStyle="1" w:styleId="Einrckung2">
     <w:name w:val="Einrückung2"/>
-    <w:basedOn w:val="Normal"/>
+    <w:basedOn w:val="Standard"/>
     <w:rsid w:val="00F44A67"/>
     <w:pPr>
       <w:overflowPunct w:val="0"/>
@@ -7716,7 +7679,7 @@
   </w:style>
   <w:style w:type="paragraph" w:customStyle="1" w:styleId="Einrckung3">
     <w:name w:val="Einrückung3"/>
-    <w:basedOn w:val="Normal"/>
+    <w:basedOn w:val="Standard"/>
     <w:rsid w:val="00F44A67"/>
     <w:pPr>
       <w:overflowPunct w:val="0"/>
@@ -7735,7 +7698,7 @@
   </w:style>
   <w:style w:type="paragraph" w:customStyle="1" w:styleId="Einrckung4">
     <w:name w:val="Einrückung4"/>
-    <w:basedOn w:val="Normal"/>
+    <w:basedOn w:val="Standard"/>
     <w:rsid w:val="00F44A67"/>
     <w:pPr>
       <w:overflowPunct w:val="0"/>
@@ -7752,10 +7715,10 @@
       <w:lang w:eastAsia="de-DE"/>
     </w:rPr>
   </w:style>
-  <w:style w:type="paragraph" w:styleId="Footer">
+  <w:style w:type="paragraph" w:styleId="Fuzeile">
     <w:name w:val="footer"/>
-    <w:basedOn w:val="Normal"/>
-    <w:link w:val="FooterChar"/>
+    <w:basedOn w:val="Standard"/>
+    <w:link w:val="FuzeileZchn"/>
     <w:rsid w:val="00F44A67"/>
     <w:pPr>
       <w:tabs>
@@ -7775,10 +7738,10 @@
       <w:lang w:eastAsia="de-DE"/>
     </w:rPr>
   </w:style>
-  <w:style w:type="character" w:customStyle="1" w:styleId="FooterChar">
-    <w:name w:val="Footer Char"/>
-    <w:basedOn w:val="DefaultParagraphFont"/>
-    <w:link w:val="Footer"/>
+  <w:style w:type="character" w:customStyle="1" w:styleId="FuzeileZchn">
+    <w:name w:val="Fußzeile Zchn"/>
+    <w:basedOn w:val="Absatz-Standardschriftart"/>
+    <w:link w:val="Fuzeile"/>
     <w:rsid w:val="00F44A67"/>
     <w:rPr>
       <w:rFonts w:eastAsia="Times New Roman" w:cs="Times New Roman"/>
@@ -7787,10 +7750,10 @@
       <w:lang w:eastAsia="de-DE"/>
     </w:rPr>
   </w:style>
-  <w:style w:type="paragraph" w:styleId="Header">
+  <w:style w:type="paragraph" w:styleId="Kopfzeile">
     <w:name w:val="header"/>
-    <w:basedOn w:val="Normal"/>
-    <w:link w:val="HeaderChar"/>
+    <w:basedOn w:val="Standard"/>
+    <w:link w:val="KopfzeileZchn"/>
     <w:uiPriority w:val="99"/>
     <w:rsid w:val="00F44A67"/>
     <w:pPr>
@@ -7810,10 +7773,10 @@
       <w:lang w:eastAsia="de-DE"/>
     </w:rPr>
   </w:style>
-  <w:style w:type="character" w:customStyle="1" w:styleId="HeaderChar">
-    <w:name w:val="Header Char"/>
-    <w:basedOn w:val="DefaultParagraphFont"/>
-    <w:link w:val="Header"/>
+  <w:style w:type="character" w:customStyle="1" w:styleId="KopfzeileZchn">
+    <w:name w:val="Kopfzeile Zchn"/>
+    <w:basedOn w:val="Absatz-Standardschriftart"/>
+    <w:link w:val="Kopfzeile"/>
     <w:uiPriority w:val="99"/>
     <w:rsid w:val="00F44A67"/>
     <w:rPr>
@@ -7822,14 +7785,14 @@
       <w:lang w:eastAsia="de-DE"/>
     </w:rPr>
   </w:style>
-  <w:style w:type="character" w:styleId="PageNumber">
+  <w:style w:type="character" w:styleId="Seitenzahl">
     <w:name w:val="page number"/>
-    <w:basedOn w:val="DefaultParagraphFont"/>
+    <w:basedOn w:val="Absatz-Standardschriftart"/>
     <w:rsid w:val="00F44A67"/>
   </w:style>
-  <w:style w:type="table" w:styleId="TableGrid">
+  <w:style w:type="table" w:styleId="Tabellenraster">
     <w:name w:val="Table Grid"/>
-    <w:basedOn w:val="TableNormal"/>
+    <w:basedOn w:val="NormaleTabelle"/>
     <w:uiPriority w:val="99"/>
     <w:rsid w:val="00537659"/>
     <w:pPr>
@@ -7852,9 +7815,9 @@
       </w:tblBorders>
     </w:tblPr>
   </w:style>
-  <w:style w:type="character" w:styleId="PlaceholderText">
+  <w:style w:type="character" w:styleId="Platzhaltertext">
     <w:name w:val="Placeholder Text"/>
-    <w:basedOn w:val="DefaultParagraphFont"/>
+    <w:basedOn w:val="Absatz-Standardschriftart"/>
     <w:uiPriority w:val="99"/>
     <w:semiHidden/>
     <w:rsid w:val="00537659"/>
@@ -7862,10 +7825,10 @@
       <w:color w:val="808080"/>
     </w:rPr>
   </w:style>
-  <w:style w:type="paragraph" w:styleId="BalloonText">
+  <w:style w:type="paragraph" w:styleId="Sprechblasentext">
     <w:name w:val="Balloon Text"/>
-    <w:basedOn w:val="Normal"/>
-    <w:link w:val="BalloonTextChar"/>
+    <w:basedOn w:val="Standard"/>
+    <w:link w:val="SprechblasentextZchn"/>
     <w:uiPriority w:val="99"/>
     <w:semiHidden/>
     <w:unhideWhenUsed/>
@@ -7879,10 +7842,10 @@
       <w:szCs w:val="16"/>
     </w:rPr>
   </w:style>
-  <w:style w:type="character" w:customStyle="1" w:styleId="BalloonTextChar">
-    <w:name w:val="Balloon Text Char"/>
-    <w:basedOn w:val="DefaultParagraphFont"/>
-    <w:link w:val="BalloonText"/>
+  <w:style w:type="character" w:customStyle="1" w:styleId="SprechblasentextZchn">
+    <w:name w:val="Sprechblasentext Zchn"/>
+    <w:basedOn w:val="Absatz-Standardschriftart"/>
+    <w:link w:val="Sprechblasentext"/>
     <w:uiPriority w:val="99"/>
     <w:semiHidden/>
     <w:rsid w:val="00537659"/>
@@ -7892,9 +7855,9 @@
       <w:szCs w:val="16"/>
     </w:rPr>
   </w:style>
-  <w:style w:type="paragraph" w:styleId="ListParagraph">
+  <w:style w:type="paragraph" w:styleId="Listenabsatz">
     <w:name w:val="List Paragraph"/>
-    <w:basedOn w:val="Normal"/>
+    <w:basedOn w:val="Standard"/>
     <w:uiPriority w:val="34"/>
     <w:qFormat/>
     <w:rsid w:val="00833C2D"/>
@@ -7906,19 +7869,19 @@
   <w:style w:type="character" w:customStyle="1" w:styleId="Name">
     <w:name w:val="Name"/>
     <w:aliases w:val="Vorname,Lerngruppe,Schuljahr"/>
-    <w:basedOn w:val="DefaultParagraphFont"/>
+    <w:basedOn w:val="Absatz-Standardschriftart"/>
     <w:uiPriority w:val="1"/>
     <w:rsid w:val="002C1560"/>
   </w:style>
   <w:style w:type="character" w:customStyle="1" w:styleId="ggfNote">
     <w:name w:val="ggf. Note"/>
-    <w:basedOn w:val="DefaultParagraphFont"/>
+    <w:basedOn w:val="Absatz-Standardschriftart"/>
     <w:uiPriority w:val="1"/>
     <w:rsid w:val="00E10D52"/>
   </w:style>
   <w:style w:type="character" w:customStyle="1" w:styleId="Formatvorlage1">
     <w:name w:val="Formatvorlage1"/>
-    <w:basedOn w:val="DefaultParagraphFont"/>
+    <w:basedOn w:val="Absatz-Standardschriftart"/>
     <w:uiPriority w:val="1"/>
     <w:rsid w:val="005744C3"/>
     <w:rPr>
@@ -7929,7 +7892,7 @@
   </w:style>
   <w:style w:type="character" w:customStyle="1" w:styleId="Formatvorlage2">
     <w:name w:val="Formatvorlage2"/>
-    <w:basedOn w:val="DefaultParagraphFont"/>
+    <w:basedOn w:val="Absatz-Standardschriftart"/>
     <w:uiPriority w:val="1"/>
     <w:rsid w:val="005744C3"/>
     <w:rPr>
@@ -7966,19 +7929,19 @@
           </w:pPr>
           <w:r>
             <w:rPr>
-              <w:rStyle w:val="PlaceholderText"/>
+              <w:rStyle w:val="Platzhaltertext"/>
             </w:rPr>
             <w:t xml:space="preserve">Wählen Sie ein </w:t>
           </w:r>
           <w:r>
             <w:rPr>
-              <w:rStyle w:val="PlaceholderText"/>
+              <w:rStyle w:val="Platzhaltertext"/>
             </w:rPr>
             <w:t>Fach</w:t>
           </w:r>
           <w:r>
             <w:rPr>
-              <w:rStyle w:val="PlaceholderText"/>
+              <w:rStyle w:val="Platzhaltertext"/>
             </w:rPr>
             <w:t xml:space="preserve"> aus.</w:t>
           </w:r>
@@ -8007,7 +7970,7 @@
           </w:pPr>
           <w:r>
             <w:rPr>
-              <w:rStyle w:val="PlaceholderText"/>
+              <w:rStyle w:val="Platzhaltertext"/>
             </w:rPr>
             <w:t>Bitte die Niveaustufe auswählen, auf der überwiegend gelernt wurde.</w:t>
           </w:r>
@@ -8036,7 +7999,7 @@
           </w:pPr>
           <w:r>
             <w:rPr>
-              <w:rStyle w:val="PlaceholderText"/>
+              <w:rStyle w:val="Platzhaltertext"/>
             </w:rPr>
             <w:t>ggf. Note</w:t>
           </w:r>
@@ -8065,7 +8028,7 @@
           </w:pPr>
           <w:r>
             <w:rPr>
-              <w:rStyle w:val="PlaceholderText"/>
+              <w:rStyle w:val="Platzhaltertext"/>
             </w:rPr>
             <w:t>Bitte die Niveaustufe auswählen, auf der überwiegend gelernt wurde.</w:t>
           </w:r>
@@ -8094,7 +8057,7 @@
           </w:pPr>
           <w:r>
             <w:rPr>
-              <w:rStyle w:val="PlaceholderText"/>
+              <w:rStyle w:val="Platzhaltertext"/>
             </w:rPr>
             <w:t>ggf. Note</w:t>
           </w:r>
@@ -8123,7 +8086,7 @@
           </w:pPr>
           <w:r>
             <w:rPr>
-              <w:rStyle w:val="PlaceholderText"/>
+              <w:rStyle w:val="Platzhaltertext"/>
             </w:rPr>
             <w:t>Bitte die Niveaustufe auswählen, auf der überwiegend gelernt wurde.</w:t>
           </w:r>
@@ -8152,7 +8115,7 @@
           </w:pPr>
           <w:r>
             <w:rPr>
-              <w:rStyle w:val="PlaceholderText"/>
+              <w:rStyle w:val="Platzhaltertext"/>
             </w:rPr>
             <w:t>ggf. Note</w:t>
           </w:r>
@@ -8181,7 +8144,7 @@
           </w:pPr>
           <w:r>
             <w:rPr>
-              <w:rStyle w:val="PlaceholderText"/>
+              <w:rStyle w:val="Platzhaltertext"/>
             </w:rPr>
             <w:t>Bitte die Niveaustufe auswählen, auf der überwiegend gelernt wurde.</w:t>
           </w:r>
@@ -8210,7 +8173,7 @@
           </w:pPr>
           <w:r>
             <w:rPr>
-              <w:rStyle w:val="PlaceholderText"/>
+              <w:rStyle w:val="Platzhaltertext"/>
             </w:rPr>
             <w:t>ggf. Note</w:t>
           </w:r>
@@ -8239,7 +8202,7 @@
           </w:pPr>
           <w:r>
             <w:rPr>
-              <w:rStyle w:val="PlaceholderText"/>
+              <w:rStyle w:val="Platzhaltertext"/>
             </w:rPr>
             <w:t>Bitte die Niveaustufe auswählen, auf der überwiegend gelernt wurde.</w:t>
           </w:r>
@@ -8268,7 +8231,7 @@
           </w:pPr>
           <w:r>
             <w:rPr>
-              <w:rStyle w:val="PlaceholderText"/>
+              <w:rStyle w:val="Platzhaltertext"/>
             </w:rPr>
             <w:t>ggf. Note</w:t>
           </w:r>
@@ -8297,7 +8260,7 @@
           </w:pPr>
           <w:r>
             <w:rPr>
-              <w:rStyle w:val="PlaceholderText"/>
+              <w:rStyle w:val="Platzhaltertext"/>
             </w:rPr>
             <w:t>Bitte die Niveaustufe auswählen, auf der überwiegend gelernt wurde.</w:t>
           </w:r>
@@ -8326,7 +8289,7 @@
           </w:pPr>
           <w:r>
             <w:rPr>
-              <w:rStyle w:val="PlaceholderText"/>
+              <w:rStyle w:val="Platzhaltertext"/>
             </w:rPr>
             <w:t>ggf. Note</w:t>
           </w:r>
@@ -8355,7 +8318,7 @@
           </w:pPr>
           <w:r>
             <w:rPr>
-              <w:rStyle w:val="PlaceholderText"/>
+              <w:rStyle w:val="Platzhaltertext"/>
             </w:rPr>
             <w:t>Bitte die Niveaustufe auswählen, auf der überwiegend gelernt wurde.</w:t>
           </w:r>
@@ -8384,7 +8347,7 @@
           </w:pPr>
           <w:r>
             <w:rPr>
-              <w:rStyle w:val="PlaceholderText"/>
+              <w:rStyle w:val="Platzhaltertext"/>
             </w:rPr>
             <w:t>ggf. Note</w:t>
           </w:r>
@@ -8413,7 +8376,7 @@
           </w:pPr>
           <w:r>
             <w:rPr>
-              <w:rStyle w:val="PlaceholderText"/>
+              <w:rStyle w:val="Platzhaltertext"/>
             </w:rPr>
             <w:t>Bitte die Niveaustufe auswählen, auf der überwiegend gelernt wurde.</w:t>
           </w:r>
@@ -8442,7 +8405,7 @@
           </w:pPr>
           <w:r>
             <w:rPr>
-              <w:rStyle w:val="PlaceholderText"/>
+              <w:rStyle w:val="Platzhaltertext"/>
             </w:rPr>
             <w:t>ggf. Note</w:t>
           </w:r>
@@ -8471,7 +8434,7 @@
           </w:pPr>
           <w:r>
             <w:rPr>
-              <w:rStyle w:val="PlaceholderText"/>
+              <w:rStyle w:val="Platzhaltertext"/>
             </w:rPr>
             <w:t>Bitte die Niveaustufe auswählen, auf der überwiegend gelernt wurde.</w:t>
           </w:r>
@@ -8500,7 +8463,7 @@
           </w:pPr>
           <w:r>
             <w:rPr>
-              <w:rStyle w:val="PlaceholderText"/>
+              <w:rStyle w:val="Platzhaltertext"/>
             </w:rPr>
             <w:t>ggf. Note</w:t>
           </w:r>
@@ -8529,7 +8492,7 @@
           </w:pPr>
           <w:r>
             <w:rPr>
-              <w:rStyle w:val="PlaceholderText"/>
+              <w:rStyle w:val="Platzhaltertext"/>
             </w:rPr>
             <w:t>Bitte die Niveaustufe auswählen, auf der überwiegend gelernt wurde.</w:t>
           </w:r>
@@ -8558,7 +8521,7 @@
           </w:pPr>
           <w:r>
             <w:rPr>
-              <w:rStyle w:val="PlaceholderText"/>
+              <w:rStyle w:val="Platzhaltertext"/>
             </w:rPr>
             <w:t>ggf. Note</w:t>
           </w:r>
@@ -8587,7 +8550,7 @@
           </w:pPr>
           <w:r>
             <w:rPr>
-              <w:rStyle w:val="PlaceholderText"/>
+              <w:rStyle w:val="Platzhaltertext"/>
             </w:rPr>
             <w:t>Bitte die Niveaustufe auswählen, auf der überwiegend gelernt wurde.</w:t>
           </w:r>
@@ -8616,7 +8579,7 @@
           </w:pPr>
           <w:r>
             <w:rPr>
-              <w:rStyle w:val="PlaceholderText"/>
+              <w:rStyle w:val="Platzhaltertext"/>
             </w:rPr>
             <w:t>ggf. Note</w:t>
           </w:r>
@@ -8645,7 +8608,7 @@
           </w:pPr>
           <w:r>
             <w:rPr>
-              <w:rStyle w:val="PlaceholderText"/>
+              <w:rStyle w:val="Platzhaltertext"/>
             </w:rPr>
             <w:t>Bitte die Niveaustufe auswählen, auf der überwiegend gelernt wurde.</w:t>
           </w:r>
@@ -8674,7 +8637,7 @@
           </w:pPr>
           <w:r>
             <w:rPr>
-              <w:rStyle w:val="PlaceholderText"/>
+              <w:rStyle w:val="Platzhaltertext"/>
             </w:rPr>
             <w:t>ggf. Note</w:t>
           </w:r>
@@ -8703,7 +8666,7 @@
           </w:pPr>
           <w:r>
             <w:rPr>
-              <w:rStyle w:val="PlaceholderText"/>
+              <w:rStyle w:val="Platzhaltertext"/>
             </w:rPr>
             <w:t>Bitte die Niveaustufe auswählen, auf der überwiegend gelernt wurde.</w:t>
           </w:r>
@@ -8732,7 +8695,7 @@
           </w:pPr>
           <w:r>
             <w:rPr>
-              <w:rStyle w:val="PlaceholderText"/>
+              <w:rStyle w:val="Platzhaltertext"/>
             </w:rPr>
             <w:t>ggf. Note</w:t>
           </w:r>
@@ -8761,7 +8724,7 @@
           </w:pPr>
           <w:r>
             <w:rPr>
-              <w:rStyle w:val="PlaceholderText"/>
+              <w:rStyle w:val="Platzhaltertext"/>
             </w:rPr>
             <w:t>Bitte die Niveaustufe auswählen, auf der überwiegend gelernt wurde.</w:t>
           </w:r>
@@ -8790,7 +8753,7 @@
           </w:pPr>
           <w:r>
             <w:rPr>
-              <w:rStyle w:val="PlaceholderText"/>
+              <w:rStyle w:val="Platzhaltertext"/>
             </w:rPr>
             <w:t>ggf. Note</w:t>
           </w:r>
@@ -8819,7 +8782,7 @@
           </w:pPr>
           <w:r>
             <w:rPr>
-              <w:rStyle w:val="PlaceholderText"/>
+              <w:rStyle w:val="Platzhaltertext"/>
             </w:rPr>
             <w:t>Bitte die Niveaustufe auswählen, auf der überwiegend gelernt wurde.</w:t>
           </w:r>
@@ -8848,7 +8811,7 @@
           </w:pPr>
           <w:r>
             <w:rPr>
-              <w:rStyle w:val="PlaceholderText"/>
+              <w:rStyle w:val="Platzhaltertext"/>
             </w:rPr>
             <w:t>ggf. Note</w:t>
           </w:r>
@@ -8877,7 +8840,7 @@
           </w:pPr>
           <w:r>
             <w:rPr>
-              <w:rStyle w:val="PlaceholderText"/>
+              <w:rStyle w:val="Platzhaltertext"/>
               <w:rFonts w:ascii="Arial" w:hAnsi="Arial" w:cs="Arial"/>
               <w:b/>
             </w:rPr>
@@ -8885,7 +8848,7 @@
           </w:r>
           <w:r>
             <w:rPr>
-              <w:rStyle w:val="PlaceholderText"/>
+              <w:rStyle w:val="Platzhaltertext"/>
               <w:rFonts w:ascii="Arial" w:hAnsi="Arial" w:cs="Arial"/>
               <w:b/>
             </w:rPr>
@@ -8893,7 +8856,7 @@
           </w:r>
           <w:r>
             <w:rPr>
-              <w:rStyle w:val="PlaceholderText"/>
+              <w:rStyle w:val="Platzhaltertext"/>
               <w:rFonts w:ascii="Arial" w:hAnsi="Arial" w:cs="Arial"/>
               <w:b/>
             </w:rPr>
@@ -8924,7 +8887,7 @@
           </w:pPr>
           <w:r>
             <w:rPr>
-              <w:rStyle w:val="PlaceholderText"/>
+              <w:rStyle w:val="Platzhaltertext"/>
             </w:rPr>
             <w:t>Bitte die Niveaustufe auswählen, auf der überwiegend gelernt wurde.</w:t>
           </w:r>
@@ -8953,7 +8916,7 @@
           </w:pPr>
           <w:r>
             <w:rPr>
-              <w:rStyle w:val="PlaceholderText"/>
+              <w:rStyle w:val="Platzhaltertext"/>
             </w:rPr>
             <w:t>ggf. Note</w:t>
           </w:r>
@@ -8982,7 +8945,7 @@
           </w:pPr>
           <w:r>
             <w:rPr>
-              <w:rStyle w:val="PlaceholderText"/>
+              <w:rStyle w:val="Platzhaltertext"/>
               <w:rFonts w:ascii="Arial" w:hAnsi="Arial" w:cs="Arial"/>
               <w:b/>
             </w:rPr>
@@ -8990,7 +8953,7 @@
           </w:r>
           <w:r>
             <w:rPr>
-              <w:rStyle w:val="PlaceholderText"/>
+              <w:rStyle w:val="Platzhaltertext"/>
               <w:rFonts w:ascii="Arial" w:hAnsi="Arial" w:cs="Arial"/>
               <w:b/>
             </w:rPr>
@@ -8998,7 +8961,7 @@
           </w:r>
           <w:r>
             <w:rPr>
-              <w:rStyle w:val="PlaceholderText"/>
+              <w:rStyle w:val="Platzhaltertext"/>
               <w:rFonts w:ascii="Arial" w:hAnsi="Arial" w:cs="Arial"/>
               <w:b/>
             </w:rPr>
@@ -9029,7 +8992,7 @@
           </w:pPr>
           <w:r>
             <w:rPr>
-              <w:rStyle w:val="PlaceholderText"/>
+              <w:rStyle w:val="Platzhaltertext"/>
             </w:rPr>
             <w:t>Bitte die Niveaustufe auswählen, auf der überwiegend gelernt wurde.</w:t>
           </w:r>
@@ -9058,7 +9021,7 @@
           </w:pPr>
           <w:r>
             <w:rPr>
-              <w:rStyle w:val="PlaceholderText"/>
+              <w:rStyle w:val="Platzhaltertext"/>
             </w:rPr>
             <w:t>ggf. Note</w:t>
           </w:r>
@@ -9133,7 +9096,7 @@
     <w:charset w:val="00"/>
     <w:family w:val="roman"/>
     <w:pitch w:val="variable"/>
-    <w:sig w:usb0="E00006FF" w:usb1="400004FF" w:usb2="00000000" w:usb3="00000000" w:csb0="0000019F" w:csb1="00000000"/>
+    <w:sig w:usb0="E00002FF" w:usb1="400004FF" w:usb2="00000000" w:usb3="00000000" w:csb0="0000019F" w:csb1="00000000"/>
   </w:font>
   <w:font w:name="DengXian">
     <w:altName w:val="等线"/>
@@ -9145,7 +9108,6 @@
   </w:font>
   <w:font w:name="DengXian Light">
     <w:altName w:val="等线 Light"/>
-    <w:panose1 w:val="02010600030101010101"/>
     <w:charset w:val="86"/>
     <w:family w:val="auto"/>
     <w:pitch w:val="variable"/>
@@ -9189,6 +9151,7 @@
     <w:rsid w:val="005F0808"/>
     <w:rsid w:val="00612A78"/>
     <w:rsid w:val="006804B6"/>
+    <w:rsid w:val="008746A0"/>
     <w:rsid w:val="008C2ABA"/>
     <w:rsid w:val="00A021CE"/>
     <w:rsid w:val="00AB2212"/>
@@ -9213,8 +9176,8 @@
   </m:mathPr>
   <w:themeFontLang w:val="en-US" w:eastAsia="zh-CN"/>
   <w:clrSchemeMapping w:bg1="light1" w:t1="dark1" w:bg2="light2" w:t2="dark2" w:accent1="accent1" w:accent2="accent2" w:accent3="accent3" w:accent4="accent4" w:accent5="accent5" w:accent6="accent6" w:hyperlink="hyperlink" w:followedHyperlink="followedHyperlink"/>
-  <w:decimalSymbol w:val="."/>
-  <w:listSeparator w:val=","/>
+  <w:decimalSymbol w:val=","/>
+  <w:listSeparator w:val=";"/>
   <w15:chartTrackingRefBased/>
 </w:settings>
 </file>
@@ -9342,6 +9305,7 @@
     <w:lsdException w:name="HTML Sample" w:semiHidden="1" w:unhideWhenUsed="1"/>
     <w:lsdException w:name="HTML Typewriter" w:semiHidden="1" w:unhideWhenUsed="1"/>
     <w:lsdException w:name="HTML Variable" w:semiHidden="1" w:unhideWhenUsed="1"/>
+    <w:lsdException w:name="Normal Table" w:semiHidden="1" w:unhideWhenUsed="1"/>
     <w:lsdException w:name="annotation subject" w:semiHidden="1" w:unhideWhenUsed="1"/>
     <w:lsdException w:name="No List" w:semiHidden="1" w:unhideWhenUsed="1"/>
     <w:lsdException w:name="Outline List 1" w:semiHidden="1" w:unhideWhenUsed="1"/>
@@ -9388,8 +9352,10 @@
     <w:lsdException w:name="Table Subtle 2" w:semiHidden="1" w:unhideWhenUsed="1"/>
     <w:lsdException w:name="Table Web 1" w:semiHidden="1" w:unhideWhenUsed="1"/>
     <w:lsdException w:name="Table Web 2" w:semiHidden="1" w:unhideWhenUsed="1"/>
+    <w:lsdException w:name="Table Web 3" w:semiHidden="1" w:unhideWhenUsed="1"/>
     <w:lsdException w:name="Balloon Text" w:semiHidden="1" w:unhideWhenUsed="1"/>
     <w:lsdException w:name="Table Grid" w:uiPriority="39"/>
+    <w:lsdException w:name="Table Theme" w:semiHidden="1" w:unhideWhenUsed="1"/>
     <w:lsdException w:name="Placeholder Text" w:semiHidden="1"/>
     <w:lsdException w:name="No Spacing" w:uiPriority="1" w:qFormat="1"/>
     <w:lsdException w:name="Light Shading" w:uiPriority="60"/>
@@ -9610,17 +9576,17 @@
     <w:lsdException w:name="Hashtag" w:semiHidden="1" w:unhideWhenUsed="1"/>
     <w:lsdException w:name="Unresolved Mention" w:semiHidden="1" w:unhideWhenUsed="1"/>
   </w:latentStyles>
-  <w:style w:type="paragraph" w:default="1" w:styleId="Normal">
+  <w:style w:type="paragraph" w:default="1" w:styleId="Standard">
     <w:name w:val="Normal"/>
     <w:qFormat/>
   </w:style>
-  <w:style w:type="character" w:default="1" w:styleId="DefaultParagraphFont">
+  <w:style w:type="character" w:default="1" w:styleId="Absatz-Standardschriftart">
     <w:name w:val="Default Paragraph Font"/>
     <w:uiPriority w:val="1"/>
     <w:semiHidden/>
     <w:unhideWhenUsed/>
   </w:style>
-  <w:style w:type="table" w:default="1" w:styleId="TableNormal">
+  <w:style w:type="table" w:default="1" w:styleId="NormaleTabelle">
     <w:name w:val="Normal Table"/>
     <w:uiPriority w:val="99"/>
     <w:semiHidden/>
@@ -9635,15 +9601,15 @@
       </w:tblCellMar>
     </w:tblPr>
   </w:style>
-  <w:style w:type="numbering" w:default="1" w:styleId="NoList">
+  <w:style w:type="numbering" w:default="1" w:styleId="KeineListe">
     <w:name w:val="No List"/>
     <w:uiPriority w:val="99"/>
     <w:semiHidden/>
     <w:unhideWhenUsed/>
   </w:style>
-  <w:style w:type="character" w:styleId="PlaceholderText">
+  <w:style w:type="character" w:styleId="Platzhaltertext">
     <w:name w:val="Placeholder Text"/>
-    <w:basedOn w:val="DefaultParagraphFont"/>
+    <w:basedOn w:val="Absatz-Standardschriftart"/>
     <w:uiPriority w:val="99"/>
     <w:semiHidden/>
     <w:rPr>
@@ -10061,7 +10027,7 @@
 </file>
 
 <file path=customXml/itemProps1.xml><?xml version="1.0" encoding="utf-8"?>
-<ds:datastoreItem xmlns:ds="http://schemas.openxmlformats.org/officeDocument/2006/customXml" ds:itemID="{8B1C89A2-5EAB-47C0-B074-9B16AA31AD69}">
+<ds:datastoreItem xmlns:ds="http://schemas.openxmlformats.org/officeDocument/2006/customXml" ds:itemID="{C6F8B0A7-3CF7-47CE-9294-30781F0DEAF5}">
   <ds:schemaRefs>
     <ds:schemaRef ds:uri="http://schemas.openxmlformats.org/officeDocument/2006/bibliography"/>
   </ds:schemaRefs>

</xml_diff>

<commit_message>
undo template changes, back origin file
</commit_message>
<xml_diff>
--- a/template/BP 2016/Lernentwicklungsbericht neuer BP 1.HJ.docx
+++ b/template/BP 2016/Lernentwicklungsbericht neuer BP 1.HJ.docx
@@ -4,7 +4,7 @@
   <w:body>
     <w:tbl>
       <w:tblPr>
-        <w:tblStyle w:val="Tabellenraster"/>
+        <w:tblStyle w:val="TableGrid"/>
         <w:tblpPr w:leftFromText="141" w:rightFromText="141" w:vertAnchor="text" w:horzAnchor="margin" w:tblpXSpec="center" w:tblpY="-202"/>
         <w:tblW w:w="10200" w:type="dxa"/>
         <w:tblBorders>
@@ -571,6 +571,7 @@
         </w:rPr>
         <w:fldChar w:fldCharType="separate"/>
       </w:r>
+      <w:proofErr w:type="spellStart"/>
       <w:r>
         <w:rPr>
           <w:rFonts w:ascii="Arial" w:eastAsia="Times New Roman" w:hAnsi="Arial" w:cs="Arial"/>
@@ -725,6 +726,7 @@
         </w:rPr>
         <w:t>yyyy</w:t>
       </w:r>
+      <w:proofErr w:type="spellEnd"/>
       <w:r>
         <w:rPr>
           <w:rFonts w:ascii="Arial" w:eastAsia="Times New Roman" w:hAnsi="Arial" w:cs="Arial"/>
@@ -881,15 +883,15 @@
     </w:p>
     <w:tbl>
       <w:tblPr>
-        <w:tblStyle w:val="Tabellenraster"/>
+        <w:tblStyle w:val="TableGrid"/>
         <w:tblW w:w="10269" w:type="dxa"/>
         <w:jc w:val="center"/>
         <w:tblLayout w:type="fixed"/>
         <w:tblLook w:val="04A0" w:firstRow="1" w:lastRow="0" w:firstColumn="1" w:lastColumn="0" w:noHBand="0" w:noVBand="1"/>
       </w:tblPr>
       <w:tblGrid>
-        <w:gridCol w:w="8255"/>
-        <w:gridCol w:w="2014"/>
+        <w:gridCol w:w="7787"/>
+        <w:gridCol w:w="2482"/>
       </w:tblGrid>
       <w:tr>
         <w:trPr>
@@ -1128,6 +1130,7 @@
               </w:rPr>
               <w:t xml:space="preserve">Leistungen überwiegend erbracht wurden. Auf Elternwunsch </w:t>
             </w:r>
+            <w:proofErr w:type="spellStart"/>
             <w:r>
               <w:rPr>
                 <w:rFonts w:ascii="Arial" w:hAnsi="Arial" w:cs="Arial"/>
@@ -1135,7 +1138,17 @@
                 <w:sz w:val="18"/>
                 <w:szCs w:val="18"/>
               </w:rPr>
-              <w:t xml:space="preserve">zusätzl. </w:t>
+              <w:t>zusätzl</w:t>
+            </w:r>
+            <w:proofErr w:type="spellEnd"/>
+            <w:r>
+              <w:rPr>
+                <w:rFonts w:ascii="Arial" w:hAnsi="Arial" w:cs="Arial"/>
+                <w:b/>
+                <w:sz w:val="18"/>
+                <w:szCs w:val="18"/>
+              </w:rPr>
+              <w:t xml:space="preserve">. </w:t>
             </w:r>
             <w:r>
               <w:rPr>
@@ -1165,7 +1178,7 @@
         </w:trPr>
         <w:tc>
           <w:tcPr>
-            <w:tcW w:w="8255" w:type="dxa"/>
+            <w:tcW w:w="7787" w:type="dxa"/>
             <w:tcBorders>
               <w:bottom w:val="single" w:sz="4" w:space="0" w:color="auto"/>
             </w:tcBorders>
@@ -1219,7 +1232,7 @@
         </w:tc>
         <w:tc>
           <w:tcPr>
-            <w:tcW w:w="2014" w:type="dxa"/>
+            <w:tcW w:w="2482" w:type="dxa"/>
             <w:tcBorders>
               <w:bottom w:val="single" w:sz="4" w:space="0" w:color="auto"/>
             </w:tcBorders>
@@ -1250,7 +1263,7 @@
         </w:trPr>
         <w:tc>
           <w:tcPr>
-            <w:tcW w:w="8255" w:type="dxa"/>
+            <w:tcW w:w="7787" w:type="dxa"/>
             <w:tcBorders>
               <w:top w:val="single" w:sz="4" w:space="0" w:color="auto"/>
               <w:bottom w:val="single" w:sz="4" w:space="0" w:color="auto"/>
@@ -1334,7 +1347,7 @@
         </w:tc>
         <w:tc>
           <w:tcPr>
-            <w:tcW w:w="2014" w:type="dxa"/>
+            <w:tcW w:w="2482" w:type="dxa"/>
             <w:tcBorders>
               <w:top w:val="single" w:sz="4" w:space="0" w:color="auto"/>
               <w:bottom w:val="single" w:sz="4" w:space="0" w:color="auto"/>
@@ -1451,7 +1464,7 @@
         </w:trPr>
         <w:tc>
           <w:tcPr>
-            <w:tcW w:w="8255" w:type="dxa"/>
+            <w:tcW w:w="7787" w:type="dxa"/>
             <w:tcBorders>
               <w:bottom w:val="single" w:sz="4" w:space="0" w:color="auto"/>
             </w:tcBorders>
@@ -1476,7 +1489,7 @@
         </w:tc>
         <w:tc>
           <w:tcPr>
-            <w:tcW w:w="2014" w:type="dxa"/>
+            <w:tcW w:w="2482" w:type="dxa"/>
             <w:tcBorders>
               <w:bottom w:val="single" w:sz="4" w:space="0" w:color="auto"/>
             </w:tcBorders>
@@ -1507,7 +1520,7 @@
         </w:trPr>
         <w:tc>
           <w:tcPr>
-            <w:tcW w:w="8255" w:type="dxa"/>
+            <w:tcW w:w="7787" w:type="dxa"/>
             <w:tcBorders>
               <w:top w:val="single" w:sz="4" w:space="0" w:color="auto"/>
               <w:bottom w:val="single" w:sz="4" w:space="0" w:color="auto"/>
@@ -1583,7 +1596,7 @@
         </w:tc>
         <w:tc>
           <w:tcPr>
-            <w:tcW w:w="2014" w:type="dxa"/>
+            <w:tcW w:w="2482" w:type="dxa"/>
             <w:tcBorders>
               <w:top w:val="single" w:sz="4" w:space="0" w:color="auto"/>
               <w:bottom w:val="single" w:sz="4" w:space="0" w:color="auto"/>
@@ -1700,7 +1713,7 @@
         </w:trPr>
         <w:tc>
           <w:tcPr>
-            <w:tcW w:w="8255" w:type="dxa"/>
+            <w:tcW w:w="7787" w:type="dxa"/>
             <w:tcBorders>
               <w:bottom w:val="single" w:sz="4" w:space="0" w:color="auto"/>
             </w:tcBorders>
@@ -1725,7 +1738,7 @@
         </w:tc>
         <w:tc>
           <w:tcPr>
-            <w:tcW w:w="2014" w:type="dxa"/>
+            <w:tcW w:w="2482" w:type="dxa"/>
             <w:tcBorders>
               <w:bottom w:val="single" w:sz="4" w:space="0" w:color="auto"/>
             </w:tcBorders>
@@ -1756,7 +1769,7 @@
         </w:trPr>
         <w:tc>
           <w:tcPr>
-            <w:tcW w:w="8255" w:type="dxa"/>
+            <w:tcW w:w="7787" w:type="dxa"/>
             <w:tcBorders>
               <w:top w:val="single" w:sz="4" w:space="0" w:color="auto"/>
               <w:bottom w:val="single" w:sz="4" w:space="0" w:color="auto"/>
@@ -1831,7 +1844,7 @@
         </w:tc>
         <w:tc>
           <w:tcPr>
-            <w:tcW w:w="2014" w:type="dxa"/>
+            <w:tcW w:w="2482" w:type="dxa"/>
             <w:tcBorders>
               <w:top w:val="single" w:sz="4" w:space="0" w:color="auto"/>
               <w:bottom w:val="single" w:sz="4" w:space="0" w:color="auto"/>
@@ -1946,15 +1959,15 @@
     <w:p/>
     <w:tbl>
       <w:tblPr>
-        <w:tblStyle w:val="Tabellenraster"/>
+        <w:tblStyle w:val="TableGrid"/>
         <w:tblW w:w="10239" w:type="dxa"/>
         <w:jc w:val="center"/>
         <w:tblLayout w:type="fixed"/>
         <w:tblLook w:val="04A0" w:firstRow="1" w:lastRow="0" w:firstColumn="1" w:lastColumn="0" w:noHBand="0" w:noVBand="1"/>
       </w:tblPr>
       <w:tblGrid>
-        <w:gridCol w:w="8240"/>
-        <w:gridCol w:w="1999"/>
+        <w:gridCol w:w="7787"/>
+        <w:gridCol w:w="2452"/>
       </w:tblGrid>
       <w:tr>
         <w:trPr>
@@ -1963,7 +1976,7 @@
         </w:trPr>
         <w:tc>
           <w:tcPr>
-            <w:tcW w:w="8240" w:type="dxa"/>
+            <w:tcW w:w="7787" w:type="dxa"/>
             <w:tcBorders>
               <w:bottom w:val="single" w:sz="4" w:space="0" w:color="auto"/>
             </w:tcBorders>
@@ -1989,7 +2002,7 @@
         </w:tc>
         <w:tc>
           <w:tcPr>
-            <w:tcW w:w="1999" w:type="dxa"/>
+            <w:tcW w:w="2452" w:type="dxa"/>
             <w:tcBorders>
               <w:bottom w:val="single" w:sz="4" w:space="0" w:color="auto"/>
             </w:tcBorders>
@@ -2020,7 +2033,7 @@
         </w:trPr>
         <w:tc>
           <w:tcPr>
-            <w:tcW w:w="8240" w:type="dxa"/>
+            <w:tcW w:w="7787" w:type="dxa"/>
             <w:tcBorders>
               <w:top w:val="single" w:sz="4" w:space="0" w:color="auto"/>
               <w:bottom w:val="single" w:sz="4" w:space="0" w:color="auto"/>
@@ -2068,7 +2081,6 @@
               </w:rPr>
               <w:fldChar w:fldCharType="separate"/>
             </w:r>
-            <w:bookmarkStart w:id="7" w:name="_GoBack"/>
             <w:r>
               <w:rPr>
                 <w:rFonts w:ascii="Arial" w:hAnsi="Arial" w:cs="Arial"/>
@@ -2085,7 +2097,6 @@
               </w:rPr>
               <w:t>mathematik}</w:t>
             </w:r>
-            <w:bookmarkEnd w:id="7"/>
             <w:r>
               <w:rPr>
                 <w:rFonts w:ascii="Arial" w:hAnsi="Arial" w:cs="Arial"/>
@@ -2097,7 +2108,7 @@
         </w:tc>
         <w:tc>
           <w:tcPr>
-            <w:tcW w:w="1999" w:type="dxa"/>
+            <w:tcW w:w="2452" w:type="dxa"/>
             <w:tcBorders>
               <w:top w:val="single" w:sz="4" w:space="0" w:color="auto"/>
               <w:bottom w:val="single" w:sz="4" w:space="0" w:color="auto"/>
@@ -2214,7 +2225,7 @@
         </w:trPr>
         <w:tc>
           <w:tcPr>
-            <w:tcW w:w="8240" w:type="dxa"/>
+            <w:tcW w:w="7787" w:type="dxa"/>
             <w:tcBorders>
               <w:bottom w:val="single" w:sz="4" w:space="0" w:color="auto"/>
             </w:tcBorders>
@@ -2239,7 +2250,7 @@
         </w:tc>
         <w:tc>
           <w:tcPr>
-            <w:tcW w:w="1999" w:type="dxa"/>
+            <w:tcW w:w="2452" w:type="dxa"/>
             <w:tcBorders>
               <w:bottom w:val="single" w:sz="4" w:space="0" w:color="auto"/>
             </w:tcBorders>
@@ -2270,7 +2281,7 @@
         </w:trPr>
         <w:tc>
           <w:tcPr>
-            <w:tcW w:w="8240" w:type="dxa"/>
+            <w:tcW w:w="7787" w:type="dxa"/>
             <w:tcBorders>
               <w:top w:val="single" w:sz="4" w:space="0" w:color="auto"/>
               <w:bottom w:val="single" w:sz="4" w:space="0" w:color="auto"/>
@@ -2345,7 +2356,7 @@
         </w:tc>
         <w:tc>
           <w:tcPr>
-            <w:tcW w:w="1999" w:type="dxa"/>
+            <w:tcW w:w="2452" w:type="dxa"/>
             <w:tcBorders>
               <w:top w:val="single" w:sz="4" w:space="0" w:color="auto"/>
               <w:bottom w:val="single" w:sz="4" w:space="0" w:color="auto"/>
@@ -2462,7 +2473,7 @@
         </w:trPr>
         <w:tc>
           <w:tcPr>
-            <w:tcW w:w="8240" w:type="dxa"/>
+            <w:tcW w:w="7787" w:type="dxa"/>
             <w:tcBorders>
               <w:bottom w:val="single" w:sz="4" w:space="0" w:color="auto"/>
             </w:tcBorders>
@@ -2487,7 +2498,7 @@
         </w:tc>
         <w:tc>
           <w:tcPr>
-            <w:tcW w:w="1999" w:type="dxa"/>
+            <w:tcW w:w="2452" w:type="dxa"/>
             <w:tcBorders>
               <w:bottom w:val="single" w:sz="4" w:space="0" w:color="auto"/>
             </w:tcBorders>
@@ -2518,7 +2529,7 @@
         </w:trPr>
         <w:tc>
           <w:tcPr>
-            <w:tcW w:w="8240" w:type="dxa"/>
+            <w:tcW w:w="7787" w:type="dxa"/>
             <w:tcBorders>
               <w:top w:val="single" w:sz="4" w:space="0" w:color="auto"/>
               <w:bottom w:val="single" w:sz="4" w:space="0" w:color="auto"/>
@@ -2593,7 +2604,7 @@
         </w:tc>
         <w:tc>
           <w:tcPr>
-            <w:tcW w:w="1999" w:type="dxa"/>
+            <w:tcW w:w="2452" w:type="dxa"/>
             <w:tcBorders>
               <w:top w:val="single" w:sz="4" w:space="0" w:color="auto"/>
               <w:bottom w:val="single" w:sz="4" w:space="0" w:color="auto"/>
@@ -2710,7 +2721,7 @@
         </w:trPr>
         <w:tc>
           <w:tcPr>
-            <w:tcW w:w="8240" w:type="dxa"/>
+            <w:tcW w:w="7787" w:type="dxa"/>
             <w:tcBorders>
               <w:bottom w:val="single" w:sz="4" w:space="0" w:color="auto"/>
             </w:tcBorders>
@@ -2735,7 +2746,7 @@
         </w:tc>
         <w:tc>
           <w:tcPr>
-            <w:tcW w:w="1999" w:type="dxa"/>
+            <w:tcW w:w="2452" w:type="dxa"/>
             <w:tcBorders>
               <w:bottom w:val="single" w:sz="4" w:space="0" w:color="auto"/>
             </w:tcBorders>
@@ -2766,7 +2777,7 @@
         </w:trPr>
         <w:tc>
           <w:tcPr>
-            <w:tcW w:w="8240" w:type="dxa"/>
+            <w:tcW w:w="7787" w:type="dxa"/>
             <w:tcBorders>
               <w:top w:val="single" w:sz="4" w:space="0" w:color="auto"/>
               <w:bottom w:val="single" w:sz="4" w:space="0" w:color="auto"/>
@@ -2841,7 +2852,7 @@
         </w:tc>
         <w:tc>
           <w:tcPr>
-            <w:tcW w:w="1999" w:type="dxa"/>
+            <w:tcW w:w="2452" w:type="dxa"/>
             <w:tcBorders>
               <w:top w:val="single" w:sz="4" w:space="0" w:color="auto"/>
               <w:bottom w:val="single" w:sz="4" w:space="0" w:color="auto"/>
@@ -2958,7 +2969,7 @@
         </w:trPr>
         <w:tc>
           <w:tcPr>
-            <w:tcW w:w="8240" w:type="dxa"/>
+            <w:tcW w:w="7787" w:type="dxa"/>
             <w:tcBorders>
               <w:bottom w:val="single" w:sz="4" w:space="0" w:color="auto"/>
             </w:tcBorders>
@@ -2990,7 +3001,7 @@
         </w:tc>
         <w:tc>
           <w:tcPr>
-            <w:tcW w:w="1999" w:type="dxa"/>
+            <w:tcW w:w="2452" w:type="dxa"/>
             <w:tcBorders>
               <w:bottom w:val="single" w:sz="4" w:space="0" w:color="auto"/>
             </w:tcBorders>
@@ -3021,7 +3032,7 @@
         </w:trPr>
         <w:tc>
           <w:tcPr>
-            <w:tcW w:w="8240" w:type="dxa"/>
+            <w:tcW w:w="7787" w:type="dxa"/>
             <w:tcBorders>
               <w:top w:val="single" w:sz="4" w:space="0" w:color="auto"/>
               <w:bottom w:val="single" w:sz="4" w:space="0" w:color="auto"/>
@@ -3160,7 +3171,7 @@
         </w:tc>
         <w:tc>
           <w:tcPr>
-            <w:tcW w:w="1999" w:type="dxa"/>
+            <w:tcW w:w="2452" w:type="dxa"/>
             <w:tcBorders>
               <w:top w:val="single" w:sz="4" w:space="0" w:color="auto"/>
               <w:bottom w:val="single" w:sz="4" w:space="0" w:color="auto"/>
@@ -3277,7 +3288,7 @@
         </w:trPr>
         <w:tc>
           <w:tcPr>
-            <w:tcW w:w="8240" w:type="dxa"/>
+            <w:tcW w:w="7787" w:type="dxa"/>
             <w:tcBorders>
               <w:bottom w:val="single" w:sz="4" w:space="0" w:color="auto"/>
             </w:tcBorders>
@@ -3302,7 +3313,7 @@
         </w:tc>
         <w:tc>
           <w:tcPr>
-            <w:tcW w:w="1999" w:type="dxa"/>
+            <w:tcW w:w="2452" w:type="dxa"/>
             <w:tcBorders>
               <w:bottom w:val="single" w:sz="4" w:space="0" w:color="auto"/>
             </w:tcBorders>
@@ -3333,7 +3344,7 @@
         </w:trPr>
         <w:tc>
           <w:tcPr>
-            <w:tcW w:w="8240" w:type="dxa"/>
+            <w:tcW w:w="7787" w:type="dxa"/>
             <w:tcBorders>
               <w:top w:val="single" w:sz="4" w:space="0" w:color="auto"/>
               <w:bottom w:val="single" w:sz="4" w:space="0" w:color="auto"/>
@@ -3488,7 +3499,7 @@
         </w:tc>
         <w:tc>
           <w:tcPr>
-            <w:tcW w:w="1999" w:type="dxa"/>
+            <w:tcW w:w="2452" w:type="dxa"/>
             <w:tcBorders>
               <w:top w:val="single" w:sz="4" w:space="0" w:color="auto"/>
               <w:bottom w:val="single" w:sz="4" w:space="0" w:color="auto"/>
@@ -3605,7 +3616,7 @@
         </w:trPr>
         <w:tc>
           <w:tcPr>
-            <w:tcW w:w="8240" w:type="dxa"/>
+            <w:tcW w:w="7787" w:type="dxa"/>
             <w:tcBorders>
               <w:bottom w:val="single" w:sz="4" w:space="0" w:color="auto"/>
             </w:tcBorders>
@@ -3631,7 +3642,7 @@
         </w:tc>
         <w:tc>
           <w:tcPr>
-            <w:tcW w:w="1999" w:type="dxa"/>
+            <w:tcW w:w="2452" w:type="dxa"/>
             <w:tcBorders>
               <w:bottom w:val="single" w:sz="4" w:space="0" w:color="auto"/>
             </w:tcBorders>
@@ -3662,7 +3673,7 @@
         </w:trPr>
         <w:tc>
           <w:tcPr>
-            <w:tcW w:w="8240" w:type="dxa"/>
+            <w:tcW w:w="7787" w:type="dxa"/>
             <w:tcBorders>
               <w:top w:val="single" w:sz="4" w:space="0" w:color="auto"/>
               <w:bottom w:val="single" w:sz="4" w:space="0" w:color="auto"/>
@@ -3737,7 +3748,7 @@
         </w:tc>
         <w:tc>
           <w:tcPr>
-            <w:tcW w:w="1999" w:type="dxa"/>
+            <w:tcW w:w="2452" w:type="dxa"/>
             <w:tcBorders>
               <w:top w:val="single" w:sz="4" w:space="0" w:color="auto"/>
               <w:bottom w:val="single" w:sz="4" w:space="0" w:color="auto"/>
@@ -3854,7 +3865,7 @@
         </w:trPr>
         <w:tc>
           <w:tcPr>
-            <w:tcW w:w="8240" w:type="dxa"/>
+            <w:tcW w:w="7787" w:type="dxa"/>
             <w:tcBorders>
               <w:bottom w:val="single" w:sz="4" w:space="0" w:color="auto"/>
             </w:tcBorders>
@@ -3879,7 +3890,7 @@
         </w:tc>
         <w:tc>
           <w:tcPr>
-            <w:tcW w:w="1999" w:type="dxa"/>
+            <w:tcW w:w="2452" w:type="dxa"/>
             <w:tcBorders>
               <w:bottom w:val="single" w:sz="4" w:space="0" w:color="auto"/>
             </w:tcBorders>
@@ -3910,7 +3921,7 @@
         </w:trPr>
         <w:tc>
           <w:tcPr>
-            <w:tcW w:w="8240" w:type="dxa"/>
+            <w:tcW w:w="7787" w:type="dxa"/>
             <w:tcBorders>
               <w:top w:val="single" w:sz="4" w:space="0" w:color="auto"/>
               <w:bottom w:val="single" w:sz="4" w:space="0" w:color="auto"/>
@@ -3985,7 +3996,7 @@
         </w:tc>
         <w:tc>
           <w:tcPr>
-            <w:tcW w:w="1999" w:type="dxa"/>
+            <w:tcW w:w="2452" w:type="dxa"/>
             <w:tcBorders>
               <w:top w:val="single" w:sz="4" w:space="0" w:color="auto"/>
               <w:bottom w:val="single" w:sz="4" w:space="0" w:color="auto"/>
@@ -4102,7 +4113,7 @@
         </w:trPr>
         <w:tc>
           <w:tcPr>
-            <w:tcW w:w="8240" w:type="dxa"/>
+            <w:tcW w:w="7787" w:type="dxa"/>
             <w:tcBorders>
               <w:bottom w:val="single" w:sz="4" w:space="0" w:color="auto"/>
             </w:tcBorders>
@@ -4127,7 +4138,7 @@
         </w:tc>
         <w:tc>
           <w:tcPr>
-            <w:tcW w:w="1999" w:type="dxa"/>
+            <w:tcW w:w="2452" w:type="dxa"/>
             <w:tcBorders>
               <w:bottom w:val="single" w:sz="4" w:space="0" w:color="auto"/>
             </w:tcBorders>
@@ -4158,7 +4169,7 @@
         </w:trPr>
         <w:tc>
           <w:tcPr>
-            <w:tcW w:w="8240" w:type="dxa"/>
+            <w:tcW w:w="7787" w:type="dxa"/>
             <w:tcBorders>
               <w:top w:val="single" w:sz="4" w:space="0" w:color="auto"/>
               <w:bottom w:val="single" w:sz="4" w:space="0" w:color="auto"/>
@@ -4233,7 +4244,7 @@
         </w:tc>
         <w:tc>
           <w:tcPr>
-            <w:tcW w:w="1999" w:type="dxa"/>
+            <w:tcW w:w="2452" w:type="dxa"/>
             <w:tcBorders>
               <w:top w:val="single" w:sz="4" w:space="0" w:color="auto"/>
               <w:bottom w:val="single" w:sz="4" w:space="0" w:color="auto"/>
@@ -4350,7 +4361,7 @@
         </w:trPr>
         <w:tc>
           <w:tcPr>
-            <w:tcW w:w="8240" w:type="dxa"/>
+            <w:tcW w:w="7787" w:type="dxa"/>
             <w:tcBorders>
               <w:bottom w:val="single" w:sz="4" w:space="0" w:color="auto"/>
             </w:tcBorders>
@@ -4375,7 +4386,7 @@
         </w:tc>
         <w:tc>
           <w:tcPr>
-            <w:tcW w:w="1999" w:type="dxa"/>
+            <w:tcW w:w="2452" w:type="dxa"/>
             <w:tcBorders>
               <w:bottom w:val="single" w:sz="4" w:space="0" w:color="auto"/>
             </w:tcBorders>
@@ -4406,7 +4417,7 @@
         </w:trPr>
         <w:tc>
           <w:tcPr>
-            <w:tcW w:w="8240" w:type="dxa"/>
+            <w:tcW w:w="7787" w:type="dxa"/>
             <w:tcBorders>
               <w:top w:val="single" w:sz="4" w:space="0" w:color="auto"/>
               <w:bottom w:val="single" w:sz="4" w:space="0" w:color="auto"/>
@@ -4461,12 +4472,21 @@
               </w:rPr>
               <w:t>${</w:t>
             </w:r>
-            <w:r>
-              <w:rPr>
-                <w:rFonts w:ascii="Arial" w:hAnsi="Arial" w:cs="Arial"/>
-                <w:sz w:val="20"/>
-              </w:rPr>
-              <w:t>musik}</w:t>
+            <w:proofErr w:type="spellStart"/>
+            <w:r>
+              <w:rPr>
+                <w:rFonts w:ascii="Arial" w:hAnsi="Arial" w:cs="Arial"/>
+                <w:sz w:val="20"/>
+              </w:rPr>
+              <w:t>musik</w:t>
+            </w:r>
+            <w:proofErr w:type="spellEnd"/>
+            <w:r>
+              <w:rPr>
+                <w:rFonts w:ascii="Arial" w:hAnsi="Arial" w:cs="Arial"/>
+                <w:sz w:val="20"/>
+              </w:rPr>
+              <w:t>}</w:t>
             </w:r>
             <w:r>
               <w:rPr>
@@ -4479,7 +4499,7 @@
         </w:tc>
         <w:tc>
           <w:tcPr>
-            <w:tcW w:w="1999" w:type="dxa"/>
+            <w:tcW w:w="2452" w:type="dxa"/>
             <w:tcBorders>
               <w:top w:val="single" w:sz="4" w:space="0" w:color="auto"/>
               <w:bottom w:val="single" w:sz="4" w:space="0" w:color="auto"/>
@@ -4596,7 +4616,7 @@
         </w:trPr>
         <w:tc>
           <w:tcPr>
-            <w:tcW w:w="8240" w:type="dxa"/>
+            <w:tcW w:w="7787" w:type="dxa"/>
             <w:tcBorders>
               <w:bottom w:val="single" w:sz="4" w:space="0" w:color="auto"/>
             </w:tcBorders>
@@ -4621,7 +4641,7 @@
         </w:tc>
         <w:tc>
           <w:tcPr>
-            <w:tcW w:w="1999" w:type="dxa"/>
+            <w:tcW w:w="2452" w:type="dxa"/>
             <w:tcBorders>
               <w:bottom w:val="single" w:sz="4" w:space="0" w:color="auto"/>
             </w:tcBorders>
@@ -4652,7 +4672,7 @@
         </w:trPr>
         <w:tc>
           <w:tcPr>
-            <w:tcW w:w="8240" w:type="dxa"/>
+            <w:tcW w:w="7787" w:type="dxa"/>
             <w:tcBorders>
               <w:top w:val="single" w:sz="4" w:space="0" w:color="auto"/>
               <w:bottom w:val="single" w:sz="4" w:space="0" w:color="auto"/>
@@ -4743,7 +4763,7 @@
         </w:tc>
         <w:tc>
           <w:tcPr>
-            <w:tcW w:w="1999" w:type="dxa"/>
+            <w:tcW w:w="2452" w:type="dxa"/>
             <w:tcBorders>
               <w:top w:val="single" w:sz="4" w:space="0" w:color="auto"/>
               <w:bottom w:val="single" w:sz="4" w:space="0" w:color="auto"/>
@@ -4860,7 +4880,7 @@
         </w:trPr>
         <w:tc>
           <w:tcPr>
-            <w:tcW w:w="8240" w:type="dxa"/>
+            <w:tcW w:w="7787" w:type="dxa"/>
             <w:tcBorders>
               <w:bottom w:val="single" w:sz="4" w:space="0" w:color="auto"/>
             </w:tcBorders>
@@ -4885,7 +4905,7 @@
         </w:tc>
         <w:tc>
           <w:tcPr>
-            <w:tcW w:w="1999" w:type="dxa"/>
+            <w:tcW w:w="2452" w:type="dxa"/>
             <w:tcBorders>
               <w:bottom w:val="single" w:sz="4" w:space="0" w:color="auto"/>
             </w:tcBorders>
@@ -4916,7 +4936,7 @@
         </w:trPr>
         <w:tc>
           <w:tcPr>
-            <w:tcW w:w="8240" w:type="dxa"/>
+            <w:tcW w:w="7787" w:type="dxa"/>
             <w:tcBorders>
               <w:top w:val="single" w:sz="4" w:space="0" w:color="auto"/>
               <w:bottom w:val="single" w:sz="4" w:space="0" w:color="auto"/>
@@ -4991,7 +5011,7 @@
         </w:tc>
         <w:tc>
           <w:tcPr>
-            <w:tcW w:w="1999" w:type="dxa"/>
+            <w:tcW w:w="2452" w:type="dxa"/>
             <w:tcBorders>
               <w:top w:val="single" w:sz="4" w:space="0" w:color="auto"/>
               <w:bottom w:val="single" w:sz="4" w:space="0" w:color="auto"/>
@@ -5108,7 +5128,7 @@
         </w:trPr>
         <w:tc>
           <w:tcPr>
-            <w:tcW w:w="8240" w:type="dxa"/>
+            <w:tcW w:w="7787" w:type="dxa"/>
             <w:tcBorders>
               <w:bottom w:val="single" w:sz="4" w:space="0" w:color="auto"/>
             </w:tcBorders>
@@ -5177,7 +5197,7 @@
         </w:tc>
         <w:tc>
           <w:tcPr>
-            <w:tcW w:w="1999" w:type="dxa"/>
+            <w:tcW w:w="2452" w:type="dxa"/>
             <w:tcBorders>
               <w:bottom w:val="single" w:sz="4" w:space="0" w:color="auto"/>
             </w:tcBorders>
@@ -5208,7 +5228,7 @@
         </w:trPr>
         <w:tc>
           <w:tcPr>
-            <w:tcW w:w="8240" w:type="dxa"/>
+            <w:tcW w:w="7787" w:type="dxa"/>
             <w:tcBorders>
               <w:top w:val="single" w:sz="4" w:space="0" w:color="auto"/>
               <w:bottom w:val="single" w:sz="4" w:space="0" w:color="auto"/>
@@ -5283,7 +5303,7 @@
         </w:tc>
         <w:tc>
           <w:tcPr>
-            <w:tcW w:w="1999" w:type="dxa"/>
+            <w:tcW w:w="2452" w:type="dxa"/>
             <w:tcBorders>
               <w:top w:val="single" w:sz="4" w:space="0" w:color="auto"/>
               <w:bottom w:val="single" w:sz="4" w:space="0" w:color="auto"/>
@@ -5400,7 +5420,7 @@
         </w:trPr>
         <w:tc>
           <w:tcPr>
-            <w:tcW w:w="8240" w:type="dxa"/>
+            <w:tcW w:w="7787" w:type="dxa"/>
             <w:tcBorders>
               <w:bottom w:val="single" w:sz="4" w:space="0" w:color="auto"/>
             </w:tcBorders>
@@ -5442,7 +5462,7 @@
               </w:sdtPr>
               <w:sdtEndPr>
                 <w:rPr>
-                  <w:rStyle w:val="Absatz-Standardschriftart"/>
+                  <w:rStyle w:val="DefaultParagraphFont"/>
                   <w:rFonts w:ascii="Calibri" w:hAnsi="Calibri" w:cs="Arial"/>
                   <w:b w:val="0"/>
                   <w:noProof/>
@@ -5463,7 +5483,7 @@
         </w:tc>
         <w:tc>
           <w:tcPr>
-            <w:tcW w:w="1999" w:type="dxa"/>
+            <w:tcW w:w="2452" w:type="dxa"/>
             <w:tcBorders>
               <w:bottom w:val="single" w:sz="4" w:space="0" w:color="auto"/>
             </w:tcBorders>
@@ -5494,7 +5514,7 @@
         </w:trPr>
         <w:tc>
           <w:tcPr>
-            <w:tcW w:w="8240" w:type="dxa"/>
+            <w:tcW w:w="7787" w:type="dxa"/>
             <w:tcBorders>
               <w:top w:val="single" w:sz="4" w:space="0" w:color="auto"/>
               <w:bottom w:val="single" w:sz="4" w:space="0" w:color="auto"/>
@@ -5567,7 +5587,7 @@
         </w:tc>
         <w:tc>
           <w:tcPr>
-            <w:tcW w:w="1999" w:type="dxa"/>
+            <w:tcW w:w="2452" w:type="dxa"/>
             <w:tcBorders>
               <w:top w:val="single" w:sz="4" w:space="0" w:color="auto"/>
               <w:bottom w:val="single" w:sz="4" w:space="0" w:color="auto"/>
@@ -5702,7 +5722,7 @@
     </w:p>
     <w:tbl>
       <w:tblPr>
-        <w:tblStyle w:val="Tabellenraster"/>
+        <w:tblStyle w:val="TableGrid"/>
         <w:tblW w:w="10269" w:type="dxa"/>
         <w:jc w:val="center"/>
         <w:tblLayout w:type="fixed"/>
@@ -5804,6 +5824,7 @@
               </w:rPr>
               <w:t>${</w:t>
             </w:r>
+            <w:proofErr w:type="spellStart"/>
             <w:r>
               <w:rPr>
                 <w:rFonts w:ascii="Arial" w:hAnsi="Arial" w:cs="Arial"/>
@@ -5811,6 +5832,7 @@
               </w:rPr>
               <w:t>comments</w:t>
             </w:r>
+            <w:proofErr w:type="spellEnd"/>
             <w:r>
               <w:rPr>
                 <w:rFonts w:ascii="Arial" w:hAnsi="Arial" w:cs="Arial"/>
@@ -6040,7 +6062,7 @@
     </w:p>
     <w:tbl>
       <w:tblPr>
-        <w:tblStyle w:val="Tabellenraster"/>
+        <w:tblStyle w:val="TableGrid"/>
         <w:tblW w:w="9315" w:type="dxa"/>
         <w:tblBorders>
           <w:top w:val="none" w:sz="0" w:space="0" w:color="auto"/>
@@ -6094,7 +6116,7 @@
                 </w:ffData>
               </w:fldChar>
             </w:r>
-            <w:bookmarkStart w:id="8" w:name="Text3"/>
+            <w:bookmarkStart w:id="7" w:name="Text3"/>
             <w:r>
               <w:rPr>
                 <w:rFonts w:ascii="Arial" w:hAnsi="Arial" w:cs="Arial"/>
@@ -6157,7 +6179,7 @@
               </w:rPr>
               <w:fldChar w:fldCharType="end"/>
             </w:r>
-            <w:bookmarkEnd w:id="8"/>
+            <w:bookmarkEnd w:id="7"/>
           </w:p>
         </w:tc>
         <w:tc>
@@ -6314,7 +6336,7 @@
     </w:p>
     <w:tbl>
       <w:tblPr>
-        <w:tblStyle w:val="Tabellenraster"/>
+        <w:tblStyle w:val="TableGrid"/>
         <w:tblW w:w="9315" w:type="dxa"/>
         <w:tblLayout w:type="fixed"/>
         <w:tblLook w:val="04A0" w:firstRow="1" w:lastRow="0" w:firstColumn="1" w:lastColumn="0" w:noHBand="0" w:noVBand="1"/>
@@ -6574,7 +6596,7 @@
 <w:ftr xmlns:wpc="http://schemas.microsoft.com/office/word/2010/wordprocessingCanvas" xmlns:cx="http://schemas.microsoft.com/office/drawing/2014/chartex" xmlns:cx1="http://schemas.microsoft.com/office/drawing/2015/9/8/chartex" xmlns:cx2="http://schemas.microsoft.com/office/drawing/2015/10/21/chartex" xmlns:cx3="http://schemas.microsoft.com/office/drawing/2016/5/9/chartex" xmlns:cx4="http://schemas.microsoft.com/office/drawing/2016/5/10/chartex" xmlns:cx5="http://schemas.microsoft.com/office/drawing/2016/5/11/chartex" xmlns:cx6="http://schemas.microsoft.com/office/drawing/2016/5/12/chartex" xmlns:cx7="http://schemas.microsoft.com/office/drawing/2016/5/13/chartex" xmlns:cx8="http://schemas.microsoft.com/office/drawing/2016/5/14/chartex" xmlns:mc="http://schemas.openxmlformats.org/markup-compatibility/2006" xmlns:aink="http://schemas.microsoft.com/office/drawing/2016/ink" xmlns:am3d="http://schemas.microsoft.com/office/drawing/2017/model3d" xmlns:o="urn:schemas-microsoft-com:office:office" xmlns:r="http://schemas.openxmlformats.org/officeDocument/2006/relationships" xmlns:m="http://schemas.openxmlformats.org/officeDocument/2006/math" xmlns:v="urn:schemas-microsoft-com:vml" xmlns:wp14="http://schemas.microsoft.com/office/word/2010/wordprocessingDrawing" xmlns:wp="http://schemas.openxmlformats.org/drawingml/2006/wordprocessingDrawing" xmlns:w10="urn:schemas-microsoft-com:office:word" xmlns:w="http://schemas.openxmlformats.org/wordprocessingml/2006/main" xmlns:w14="http://schemas.microsoft.com/office/word/2010/wordml" xmlns:w15="http://schemas.microsoft.com/office/word/2012/wordml" xmlns:w16cid="http://schemas.microsoft.com/office/word/2016/wordml/cid" xmlns:w16se="http://schemas.microsoft.com/office/word/2015/wordml/symex" xmlns:wpg="http://schemas.microsoft.com/office/word/2010/wordprocessingGroup" xmlns:wpi="http://schemas.microsoft.com/office/word/2010/wordprocessingInk" xmlns:wne="http://schemas.microsoft.com/office/word/2006/wordml" xmlns:wps="http://schemas.microsoft.com/office/word/2010/wordprocessingShape" mc:Ignorable="w14 w15 w16se w16cid wp14">
   <w:p>
     <w:pPr>
-      <w:pStyle w:val="Fuzeile"/>
+      <w:pStyle w:val="Footer"/>
       <w:jc w:val="center"/>
     </w:pPr>
     <w:r>
@@ -6603,7 +6625,7 @@
         <w:b/>
         <w:noProof/>
       </w:rPr>
-      <w:t>2</w:t>
+      <w:t>4</w:t>
     </w:r>
     <w:r>
       <w:rPr>
@@ -6672,7 +6694,7 @@
 <w:hdr xmlns:wpc="http://schemas.microsoft.com/office/word/2010/wordprocessingCanvas" xmlns:cx="http://schemas.microsoft.com/office/drawing/2014/chartex" xmlns:cx1="http://schemas.microsoft.com/office/drawing/2015/9/8/chartex" xmlns:cx2="http://schemas.microsoft.com/office/drawing/2015/10/21/chartex" xmlns:cx3="http://schemas.microsoft.com/office/drawing/2016/5/9/chartex" xmlns:cx4="http://schemas.microsoft.com/office/drawing/2016/5/10/chartex" xmlns:cx5="http://schemas.microsoft.com/office/drawing/2016/5/11/chartex" xmlns:cx6="http://schemas.microsoft.com/office/drawing/2016/5/12/chartex" xmlns:cx7="http://schemas.microsoft.com/office/drawing/2016/5/13/chartex" xmlns:cx8="http://schemas.microsoft.com/office/drawing/2016/5/14/chartex" xmlns:mc="http://schemas.openxmlformats.org/markup-compatibility/2006" xmlns:aink="http://schemas.microsoft.com/office/drawing/2016/ink" xmlns:am3d="http://schemas.microsoft.com/office/drawing/2017/model3d" xmlns:o="urn:schemas-microsoft-com:office:office" xmlns:r="http://schemas.openxmlformats.org/officeDocument/2006/relationships" xmlns:m="http://schemas.openxmlformats.org/officeDocument/2006/math" xmlns:v="urn:schemas-microsoft-com:vml" xmlns:wp14="http://schemas.microsoft.com/office/word/2010/wordprocessingDrawing" xmlns:wp="http://schemas.openxmlformats.org/drawingml/2006/wordprocessingDrawing" xmlns:w10="urn:schemas-microsoft-com:office:word" xmlns:w="http://schemas.openxmlformats.org/wordprocessingml/2006/main" xmlns:w14="http://schemas.microsoft.com/office/word/2010/wordml" xmlns:w15="http://schemas.microsoft.com/office/word/2012/wordml" xmlns:w16cid="http://schemas.microsoft.com/office/word/2016/wordml/cid" xmlns:w16se="http://schemas.microsoft.com/office/word/2015/wordml/symex" xmlns:wpg="http://schemas.microsoft.com/office/word/2010/wordprocessingGroup" xmlns:wpi="http://schemas.microsoft.com/office/word/2010/wordprocessingInk" xmlns:wne="http://schemas.microsoft.com/office/word/2006/wordml" xmlns:wps="http://schemas.microsoft.com/office/word/2010/wordprocessingShape" mc:Ignorable="w14 w15 w16se w16cid wp14">
   <w:p>
     <w:pPr>
-      <w:pStyle w:val="Kopfzeile"/>
+      <w:pStyle w:val="Header"/>
       <w:ind w:left="-426"/>
       <w:rPr>
         <w:lang w:val="en-US"/>
@@ -6803,7 +6825,25 @@
         <w:sz w:val="24"/>
         <w:szCs w:val="24"/>
       </w:rPr>
-      <w:t>${schuljahr}</w:t>
+      <w:t>${</w:t>
+    </w:r>
+    <w:proofErr w:type="spellStart"/>
+    <w:r>
+      <w:rPr>
+        <w:rFonts w:ascii="Arial" w:hAnsi="Arial" w:cs="Arial"/>
+        <w:sz w:val="24"/>
+        <w:szCs w:val="24"/>
+      </w:rPr>
+      <w:t>schuljahr</w:t>
+    </w:r>
+    <w:proofErr w:type="spellEnd"/>
+    <w:r>
+      <w:rPr>
+        <w:rFonts w:ascii="Arial" w:hAnsi="Arial" w:cs="Arial"/>
+        <w:sz w:val="24"/>
+        <w:szCs w:val="24"/>
+      </w:rPr>
+      <w:t>}</w:t>
     </w:r>
   </w:p>
 </w:hdr>
@@ -7285,7 +7325,6 @@
     <w:lsdException w:name="HTML Sample" w:semiHidden="1" w:unhideWhenUsed="1"/>
     <w:lsdException w:name="HTML Typewriter" w:semiHidden="1" w:unhideWhenUsed="1"/>
     <w:lsdException w:name="HTML Variable" w:semiHidden="1" w:unhideWhenUsed="1"/>
-    <w:lsdException w:name="Normal Table" w:semiHidden="1" w:unhideWhenUsed="1"/>
     <w:lsdException w:name="annotation subject" w:semiHidden="1" w:unhideWhenUsed="1"/>
     <w:lsdException w:name="No List" w:semiHidden="1" w:unhideWhenUsed="1"/>
     <w:lsdException w:name="Outline List 1" w:semiHidden="1" w:unhideWhenUsed="1"/>
@@ -7332,9 +7371,7 @@
     <w:lsdException w:name="Table Subtle 2" w:semiHidden="1" w:unhideWhenUsed="1"/>
     <w:lsdException w:name="Table Web 1" w:semiHidden="1" w:unhideWhenUsed="1"/>
     <w:lsdException w:name="Table Web 2" w:semiHidden="1" w:unhideWhenUsed="1"/>
-    <w:lsdException w:name="Table Web 3" w:semiHidden="1" w:unhideWhenUsed="1"/>
     <w:lsdException w:name="Balloon Text" w:semiHidden="1" w:unhideWhenUsed="1"/>
-    <w:lsdException w:name="Table Theme" w:semiHidden="1" w:unhideWhenUsed="1"/>
     <w:lsdException w:name="Placeholder Text" w:semiHidden="1"/>
     <w:lsdException w:name="No Spacing" w:uiPriority="1" w:qFormat="1"/>
     <w:lsdException w:name="Light Shading" w:uiPriority="60"/>
@@ -7555,7 +7592,7 @@
     <w:lsdException w:name="Hashtag" w:semiHidden="1" w:unhideWhenUsed="1"/>
     <w:lsdException w:name="Unresolved Mention" w:semiHidden="1" w:unhideWhenUsed="1"/>
   </w:latentStyles>
-  <w:style w:type="paragraph" w:default="1" w:styleId="Standard">
+  <w:style w:type="paragraph" w:default="1" w:styleId="Normal">
     <w:name w:val="Normal"/>
     <w:qFormat/>
     <w:rsid w:val="00537659"/>
@@ -7567,13 +7604,13 @@
       <w:sz w:val="22"/>
     </w:rPr>
   </w:style>
-  <w:style w:type="character" w:default="1" w:styleId="Absatz-Standardschriftart">
+  <w:style w:type="character" w:default="1" w:styleId="DefaultParagraphFont">
     <w:name w:val="Default Paragraph Font"/>
     <w:uiPriority w:val="1"/>
     <w:semiHidden/>
     <w:unhideWhenUsed/>
   </w:style>
-  <w:style w:type="table" w:default="1" w:styleId="NormaleTabelle">
+  <w:style w:type="table" w:default="1" w:styleId="TableNormal">
     <w:name w:val="Normal Table"/>
     <w:uiPriority w:val="99"/>
     <w:semiHidden/>
@@ -7588,7 +7625,7 @@
       </w:tblCellMar>
     </w:tblPr>
   </w:style>
-  <w:style w:type="numbering" w:default="1" w:styleId="KeineListe">
+  <w:style w:type="numbering" w:default="1" w:styleId="NoList">
     <w:name w:val="No List"/>
     <w:uiPriority w:val="99"/>
     <w:semiHidden/>
@@ -7596,7 +7633,7 @@
   </w:style>
   <w:style w:type="paragraph" w:customStyle="1" w:styleId="KMTimesNewRoman8">
     <w:name w:val="KM_TimesNewRoman_8"/>
-    <w:basedOn w:val="Standard"/>
+    <w:basedOn w:val="Normal"/>
     <w:link w:val="KMTimesNewRoman8Zchn"/>
     <w:qFormat/>
     <w:rsid w:val="00296589"/>
@@ -7613,7 +7650,7 @@
   </w:style>
   <w:style w:type="character" w:customStyle="1" w:styleId="KMTimesNewRoman8Zchn">
     <w:name w:val="KM_TimesNewRoman_8 Zchn"/>
-    <w:basedOn w:val="Absatz-Standardschriftart"/>
+    <w:basedOn w:val="DefaultParagraphFont"/>
     <w:link w:val="KMTimesNewRoman8"/>
     <w:rsid w:val="00296589"/>
     <w:rPr>
@@ -7623,7 +7660,7 @@
   </w:style>
   <w:style w:type="paragraph" w:customStyle="1" w:styleId="Einrckung0">
     <w:name w:val="Einrückung0"/>
-    <w:basedOn w:val="Standard"/>
+    <w:basedOn w:val="Normal"/>
     <w:rsid w:val="00F44A67"/>
     <w:pPr>
       <w:overflowPunct w:val="0"/>
@@ -7641,7 +7678,7 @@
   </w:style>
   <w:style w:type="paragraph" w:customStyle="1" w:styleId="Einrckung1">
     <w:name w:val="Einrückung1"/>
-    <w:basedOn w:val="Standard"/>
+    <w:basedOn w:val="Normal"/>
     <w:rsid w:val="00F44A67"/>
     <w:pPr>
       <w:overflowPunct w:val="0"/>
@@ -7660,7 +7697,7 @@
   </w:style>
   <w:style w:type="paragraph" w:customStyle="1" w:styleId="Einrckung2">
     <w:name w:val="Einrückung2"/>
-    <w:basedOn w:val="Standard"/>
+    <w:basedOn w:val="Normal"/>
     <w:rsid w:val="00F44A67"/>
     <w:pPr>
       <w:overflowPunct w:val="0"/>
@@ -7679,7 +7716,7 @@
   </w:style>
   <w:style w:type="paragraph" w:customStyle="1" w:styleId="Einrckung3">
     <w:name w:val="Einrückung3"/>
-    <w:basedOn w:val="Standard"/>
+    <w:basedOn w:val="Normal"/>
     <w:rsid w:val="00F44A67"/>
     <w:pPr>
       <w:overflowPunct w:val="0"/>
@@ -7698,7 +7735,7 @@
   </w:style>
   <w:style w:type="paragraph" w:customStyle="1" w:styleId="Einrckung4">
     <w:name w:val="Einrückung4"/>
-    <w:basedOn w:val="Standard"/>
+    <w:basedOn w:val="Normal"/>
     <w:rsid w:val="00F44A67"/>
     <w:pPr>
       <w:overflowPunct w:val="0"/>
@@ -7715,10 +7752,10 @@
       <w:lang w:eastAsia="de-DE"/>
     </w:rPr>
   </w:style>
-  <w:style w:type="paragraph" w:styleId="Fuzeile">
+  <w:style w:type="paragraph" w:styleId="Footer">
     <w:name w:val="footer"/>
-    <w:basedOn w:val="Standard"/>
-    <w:link w:val="FuzeileZchn"/>
+    <w:basedOn w:val="Normal"/>
+    <w:link w:val="FooterChar"/>
     <w:rsid w:val="00F44A67"/>
     <w:pPr>
       <w:tabs>
@@ -7738,10 +7775,10 @@
       <w:lang w:eastAsia="de-DE"/>
     </w:rPr>
   </w:style>
-  <w:style w:type="character" w:customStyle="1" w:styleId="FuzeileZchn">
-    <w:name w:val="Fußzeile Zchn"/>
-    <w:basedOn w:val="Absatz-Standardschriftart"/>
-    <w:link w:val="Fuzeile"/>
+  <w:style w:type="character" w:customStyle="1" w:styleId="FooterChar">
+    <w:name w:val="Footer Char"/>
+    <w:basedOn w:val="DefaultParagraphFont"/>
+    <w:link w:val="Footer"/>
     <w:rsid w:val="00F44A67"/>
     <w:rPr>
       <w:rFonts w:eastAsia="Times New Roman" w:cs="Times New Roman"/>
@@ -7750,10 +7787,10 @@
       <w:lang w:eastAsia="de-DE"/>
     </w:rPr>
   </w:style>
-  <w:style w:type="paragraph" w:styleId="Kopfzeile">
+  <w:style w:type="paragraph" w:styleId="Header">
     <w:name w:val="header"/>
-    <w:basedOn w:val="Standard"/>
-    <w:link w:val="KopfzeileZchn"/>
+    <w:basedOn w:val="Normal"/>
+    <w:link w:val="HeaderChar"/>
     <w:uiPriority w:val="99"/>
     <w:rsid w:val="00F44A67"/>
     <w:pPr>
@@ -7773,10 +7810,10 @@
       <w:lang w:eastAsia="de-DE"/>
     </w:rPr>
   </w:style>
-  <w:style w:type="character" w:customStyle="1" w:styleId="KopfzeileZchn">
-    <w:name w:val="Kopfzeile Zchn"/>
-    <w:basedOn w:val="Absatz-Standardschriftart"/>
-    <w:link w:val="Kopfzeile"/>
+  <w:style w:type="character" w:customStyle="1" w:styleId="HeaderChar">
+    <w:name w:val="Header Char"/>
+    <w:basedOn w:val="DefaultParagraphFont"/>
+    <w:link w:val="Header"/>
     <w:uiPriority w:val="99"/>
     <w:rsid w:val="00F44A67"/>
     <w:rPr>
@@ -7785,14 +7822,14 @@
       <w:lang w:eastAsia="de-DE"/>
     </w:rPr>
   </w:style>
-  <w:style w:type="character" w:styleId="Seitenzahl">
+  <w:style w:type="character" w:styleId="PageNumber">
     <w:name w:val="page number"/>
-    <w:basedOn w:val="Absatz-Standardschriftart"/>
+    <w:basedOn w:val="DefaultParagraphFont"/>
     <w:rsid w:val="00F44A67"/>
   </w:style>
-  <w:style w:type="table" w:styleId="Tabellenraster">
+  <w:style w:type="table" w:styleId="TableGrid">
     <w:name w:val="Table Grid"/>
-    <w:basedOn w:val="NormaleTabelle"/>
+    <w:basedOn w:val="TableNormal"/>
     <w:uiPriority w:val="99"/>
     <w:rsid w:val="00537659"/>
     <w:pPr>
@@ -7815,9 +7852,9 @@
       </w:tblBorders>
     </w:tblPr>
   </w:style>
-  <w:style w:type="character" w:styleId="Platzhaltertext">
+  <w:style w:type="character" w:styleId="PlaceholderText">
     <w:name w:val="Placeholder Text"/>
-    <w:basedOn w:val="Absatz-Standardschriftart"/>
+    <w:basedOn w:val="DefaultParagraphFont"/>
     <w:uiPriority w:val="99"/>
     <w:semiHidden/>
     <w:rsid w:val="00537659"/>
@@ -7825,10 +7862,10 @@
       <w:color w:val="808080"/>
     </w:rPr>
   </w:style>
-  <w:style w:type="paragraph" w:styleId="Sprechblasentext">
+  <w:style w:type="paragraph" w:styleId="BalloonText">
     <w:name w:val="Balloon Text"/>
-    <w:basedOn w:val="Standard"/>
-    <w:link w:val="SprechblasentextZchn"/>
+    <w:basedOn w:val="Normal"/>
+    <w:link w:val="BalloonTextChar"/>
     <w:uiPriority w:val="99"/>
     <w:semiHidden/>
     <w:unhideWhenUsed/>
@@ -7842,10 +7879,10 @@
       <w:szCs w:val="16"/>
     </w:rPr>
   </w:style>
-  <w:style w:type="character" w:customStyle="1" w:styleId="SprechblasentextZchn">
-    <w:name w:val="Sprechblasentext Zchn"/>
-    <w:basedOn w:val="Absatz-Standardschriftart"/>
-    <w:link w:val="Sprechblasentext"/>
+  <w:style w:type="character" w:customStyle="1" w:styleId="BalloonTextChar">
+    <w:name w:val="Balloon Text Char"/>
+    <w:basedOn w:val="DefaultParagraphFont"/>
+    <w:link w:val="BalloonText"/>
     <w:uiPriority w:val="99"/>
     <w:semiHidden/>
     <w:rsid w:val="00537659"/>
@@ -7855,9 +7892,9 @@
       <w:szCs w:val="16"/>
     </w:rPr>
   </w:style>
-  <w:style w:type="paragraph" w:styleId="Listenabsatz">
+  <w:style w:type="paragraph" w:styleId="ListParagraph">
     <w:name w:val="List Paragraph"/>
-    <w:basedOn w:val="Standard"/>
+    <w:basedOn w:val="Normal"/>
     <w:uiPriority w:val="34"/>
     <w:qFormat/>
     <w:rsid w:val="00833C2D"/>
@@ -7869,19 +7906,19 @@
   <w:style w:type="character" w:customStyle="1" w:styleId="Name">
     <w:name w:val="Name"/>
     <w:aliases w:val="Vorname,Lerngruppe,Schuljahr"/>
-    <w:basedOn w:val="Absatz-Standardschriftart"/>
+    <w:basedOn w:val="DefaultParagraphFont"/>
     <w:uiPriority w:val="1"/>
     <w:rsid w:val="002C1560"/>
   </w:style>
   <w:style w:type="character" w:customStyle="1" w:styleId="ggfNote">
     <w:name w:val="ggf. Note"/>
-    <w:basedOn w:val="Absatz-Standardschriftart"/>
+    <w:basedOn w:val="DefaultParagraphFont"/>
     <w:uiPriority w:val="1"/>
     <w:rsid w:val="00E10D52"/>
   </w:style>
   <w:style w:type="character" w:customStyle="1" w:styleId="Formatvorlage1">
     <w:name w:val="Formatvorlage1"/>
-    <w:basedOn w:val="Absatz-Standardschriftart"/>
+    <w:basedOn w:val="DefaultParagraphFont"/>
     <w:uiPriority w:val="1"/>
     <w:rsid w:val="005744C3"/>
     <w:rPr>
@@ -7892,7 +7929,7 @@
   </w:style>
   <w:style w:type="character" w:customStyle="1" w:styleId="Formatvorlage2">
     <w:name w:val="Formatvorlage2"/>
-    <w:basedOn w:val="Absatz-Standardschriftart"/>
+    <w:basedOn w:val="DefaultParagraphFont"/>
     <w:uiPriority w:val="1"/>
     <w:rsid w:val="005744C3"/>
     <w:rPr>
@@ -7929,19 +7966,19 @@
           </w:pPr>
           <w:r>
             <w:rPr>
-              <w:rStyle w:val="Platzhaltertext"/>
+              <w:rStyle w:val="PlaceholderText"/>
             </w:rPr>
             <w:t xml:space="preserve">Wählen Sie ein </w:t>
           </w:r>
           <w:r>
             <w:rPr>
-              <w:rStyle w:val="Platzhaltertext"/>
+              <w:rStyle w:val="PlaceholderText"/>
             </w:rPr>
             <w:t>Fach</w:t>
           </w:r>
           <w:r>
             <w:rPr>
-              <w:rStyle w:val="Platzhaltertext"/>
+              <w:rStyle w:val="PlaceholderText"/>
             </w:rPr>
             <w:t xml:space="preserve"> aus.</w:t>
           </w:r>
@@ -7970,7 +8007,7 @@
           </w:pPr>
           <w:r>
             <w:rPr>
-              <w:rStyle w:val="Platzhaltertext"/>
+              <w:rStyle w:val="PlaceholderText"/>
             </w:rPr>
             <w:t>Bitte die Niveaustufe auswählen, auf der überwiegend gelernt wurde.</w:t>
           </w:r>
@@ -7999,7 +8036,7 @@
           </w:pPr>
           <w:r>
             <w:rPr>
-              <w:rStyle w:val="Platzhaltertext"/>
+              <w:rStyle w:val="PlaceholderText"/>
             </w:rPr>
             <w:t>ggf. Note</w:t>
           </w:r>
@@ -8028,7 +8065,7 @@
           </w:pPr>
           <w:r>
             <w:rPr>
-              <w:rStyle w:val="Platzhaltertext"/>
+              <w:rStyle w:val="PlaceholderText"/>
             </w:rPr>
             <w:t>Bitte die Niveaustufe auswählen, auf der überwiegend gelernt wurde.</w:t>
           </w:r>
@@ -8057,7 +8094,7 @@
           </w:pPr>
           <w:r>
             <w:rPr>
-              <w:rStyle w:val="Platzhaltertext"/>
+              <w:rStyle w:val="PlaceholderText"/>
             </w:rPr>
             <w:t>ggf. Note</w:t>
           </w:r>
@@ -8086,7 +8123,7 @@
           </w:pPr>
           <w:r>
             <w:rPr>
-              <w:rStyle w:val="Platzhaltertext"/>
+              <w:rStyle w:val="PlaceholderText"/>
             </w:rPr>
             <w:t>Bitte die Niveaustufe auswählen, auf der überwiegend gelernt wurde.</w:t>
           </w:r>
@@ -8115,7 +8152,7 @@
           </w:pPr>
           <w:r>
             <w:rPr>
-              <w:rStyle w:val="Platzhaltertext"/>
+              <w:rStyle w:val="PlaceholderText"/>
             </w:rPr>
             <w:t>ggf. Note</w:t>
           </w:r>
@@ -8144,7 +8181,7 @@
           </w:pPr>
           <w:r>
             <w:rPr>
-              <w:rStyle w:val="Platzhaltertext"/>
+              <w:rStyle w:val="PlaceholderText"/>
             </w:rPr>
             <w:t>Bitte die Niveaustufe auswählen, auf der überwiegend gelernt wurde.</w:t>
           </w:r>
@@ -8173,7 +8210,7 @@
           </w:pPr>
           <w:r>
             <w:rPr>
-              <w:rStyle w:val="Platzhaltertext"/>
+              <w:rStyle w:val="PlaceholderText"/>
             </w:rPr>
             <w:t>ggf. Note</w:t>
           </w:r>
@@ -8202,7 +8239,7 @@
           </w:pPr>
           <w:r>
             <w:rPr>
-              <w:rStyle w:val="Platzhaltertext"/>
+              <w:rStyle w:val="PlaceholderText"/>
             </w:rPr>
             <w:t>Bitte die Niveaustufe auswählen, auf der überwiegend gelernt wurde.</w:t>
           </w:r>
@@ -8231,7 +8268,7 @@
           </w:pPr>
           <w:r>
             <w:rPr>
-              <w:rStyle w:val="Platzhaltertext"/>
+              <w:rStyle w:val="PlaceholderText"/>
             </w:rPr>
             <w:t>ggf. Note</w:t>
           </w:r>
@@ -8260,7 +8297,7 @@
           </w:pPr>
           <w:r>
             <w:rPr>
-              <w:rStyle w:val="Platzhaltertext"/>
+              <w:rStyle w:val="PlaceholderText"/>
             </w:rPr>
             <w:t>Bitte die Niveaustufe auswählen, auf der überwiegend gelernt wurde.</w:t>
           </w:r>
@@ -8289,7 +8326,7 @@
           </w:pPr>
           <w:r>
             <w:rPr>
-              <w:rStyle w:val="Platzhaltertext"/>
+              <w:rStyle w:val="PlaceholderText"/>
             </w:rPr>
             <w:t>ggf. Note</w:t>
           </w:r>
@@ -8318,7 +8355,7 @@
           </w:pPr>
           <w:r>
             <w:rPr>
-              <w:rStyle w:val="Platzhaltertext"/>
+              <w:rStyle w:val="PlaceholderText"/>
             </w:rPr>
             <w:t>Bitte die Niveaustufe auswählen, auf der überwiegend gelernt wurde.</w:t>
           </w:r>
@@ -8347,7 +8384,7 @@
           </w:pPr>
           <w:r>
             <w:rPr>
-              <w:rStyle w:val="Platzhaltertext"/>
+              <w:rStyle w:val="PlaceholderText"/>
             </w:rPr>
             <w:t>ggf. Note</w:t>
           </w:r>
@@ -8376,7 +8413,7 @@
           </w:pPr>
           <w:r>
             <w:rPr>
-              <w:rStyle w:val="Platzhaltertext"/>
+              <w:rStyle w:val="PlaceholderText"/>
             </w:rPr>
             <w:t>Bitte die Niveaustufe auswählen, auf der überwiegend gelernt wurde.</w:t>
           </w:r>
@@ -8405,7 +8442,7 @@
           </w:pPr>
           <w:r>
             <w:rPr>
-              <w:rStyle w:val="Platzhaltertext"/>
+              <w:rStyle w:val="PlaceholderText"/>
             </w:rPr>
             <w:t>ggf. Note</w:t>
           </w:r>
@@ -8434,7 +8471,7 @@
           </w:pPr>
           <w:r>
             <w:rPr>
-              <w:rStyle w:val="Platzhaltertext"/>
+              <w:rStyle w:val="PlaceholderText"/>
             </w:rPr>
             <w:t>Bitte die Niveaustufe auswählen, auf der überwiegend gelernt wurde.</w:t>
           </w:r>
@@ -8463,7 +8500,7 @@
           </w:pPr>
           <w:r>
             <w:rPr>
-              <w:rStyle w:val="Platzhaltertext"/>
+              <w:rStyle w:val="PlaceholderText"/>
             </w:rPr>
             <w:t>ggf. Note</w:t>
           </w:r>
@@ -8492,7 +8529,7 @@
           </w:pPr>
           <w:r>
             <w:rPr>
-              <w:rStyle w:val="Platzhaltertext"/>
+              <w:rStyle w:val="PlaceholderText"/>
             </w:rPr>
             <w:t>Bitte die Niveaustufe auswählen, auf der überwiegend gelernt wurde.</w:t>
           </w:r>
@@ -8521,7 +8558,7 @@
           </w:pPr>
           <w:r>
             <w:rPr>
-              <w:rStyle w:val="Platzhaltertext"/>
+              <w:rStyle w:val="PlaceholderText"/>
             </w:rPr>
             <w:t>ggf. Note</w:t>
           </w:r>
@@ -8550,7 +8587,7 @@
           </w:pPr>
           <w:r>
             <w:rPr>
-              <w:rStyle w:val="Platzhaltertext"/>
+              <w:rStyle w:val="PlaceholderText"/>
             </w:rPr>
             <w:t>Bitte die Niveaustufe auswählen, auf der überwiegend gelernt wurde.</w:t>
           </w:r>
@@ -8579,7 +8616,7 @@
           </w:pPr>
           <w:r>
             <w:rPr>
-              <w:rStyle w:val="Platzhaltertext"/>
+              <w:rStyle w:val="PlaceholderText"/>
             </w:rPr>
             <w:t>ggf. Note</w:t>
           </w:r>
@@ -8608,7 +8645,7 @@
           </w:pPr>
           <w:r>
             <w:rPr>
-              <w:rStyle w:val="Platzhaltertext"/>
+              <w:rStyle w:val="PlaceholderText"/>
             </w:rPr>
             <w:t>Bitte die Niveaustufe auswählen, auf der überwiegend gelernt wurde.</w:t>
           </w:r>
@@ -8637,7 +8674,7 @@
           </w:pPr>
           <w:r>
             <w:rPr>
-              <w:rStyle w:val="Platzhaltertext"/>
+              <w:rStyle w:val="PlaceholderText"/>
             </w:rPr>
             <w:t>ggf. Note</w:t>
           </w:r>
@@ -8666,7 +8703,7 @@
           </w:pPr>
           <w:r>
             <w:rPr>
-              <w:rStyle w:val="Platzhaltertext"/>
+              <w:rStyle w:val="PlaceholderText"/>
             </w:rPr>
             <w:t>Bitte die Niveaustufe auswählen, auf der überwiegend gelernt wurde.</w:t>
           </w:r>
@@ -8695,7 +8732,7 @@
           </w:pPr>
           <w:r>
             <w:rPr>
-              <w:rStyle w:val="Platzhaltertext"/>
+              <w:rStyle w:val="PlaceholderText"/>
             </w:rPr>
             <w:t>ggf. Note</w:t>
           </w:r>
@@ -8724,7 +8761,7 @@
           </w:pPr>
           <w:r>
             <w:rPr>
-              <w:rStyle w:val="Platzhaltertext"/>
+              <w:rStyle w:val="PlaceholderText"/>
             </w:rPr>
             <w:t>Bitte die Niveaustufe auswählen, auf der überwiegend gelernt wurde.</w:t>
           </w:r>
@@ -8753,7 +8790,7 @@
           </w:pPr>
           <w:r>
             <w:rPr>
-              <w:rStyle w:val="Platzhaltertext"/>
+              <w:rStyle w:val="PlaceholderText"/>
             </w:rPr>
             <w:t>ggf. Note</w:t>
           </w:r>
@@ -8782,7 +8819,7 @@
           </w:pPr>
           <w:r>
             <w:rPr>
-              <w:rStyle w:val="Platzhaltertext"/>
+              <w:rStyle w:val="PlaceholderText"/>
             </w:rPr>
             <w:t>Bitte die Niveaustufe auswählen, auf der überwiegend gelernt wurde.</w:t>
           </w:r>
@@ -8811,7 +8848,7 @@
           </w:pPr>
           <w:r>
             <w:rPr>
-              <w:rStyle w:val="Platzhaltertext"/>
+              <w:rStyle w:val="PlaceholderText"/>
             </w:rPr>
             <w:t>ggf. Note</w:t>
           </w:r>
@@ -8840,7 +8877,7 @@
           </w:pPr>
           <w:r>
             <w:rPr>
-              <w:rStyle w:val="Platzhaltertext"/>
+              <w:rStyle w:val="PlaceholderText"/>
               <w:rFonts w:ascii="Arial" w:hAnsi="Arial" w:cs="Arial"/>
               <w:b/>
             </w:rPr>
@@ -8848,7 +8885,7 @@
           </w:r>
           <w:r>
             <w:rPr>
-              <w:rStyle w:val="Platzhaltertext"/>
+              <w:rStyle w:val="PlaceholderText"/>
               <w:rFonts w:ascii="Arial" w:hAnsi="Arial" w:cs="Arial"/>
               <w:b/>
             </w:rPr>
@@ -8856,7 +8893,7 @@
           </w:r>
           <w:r>
             <w:rPr>
-              <w:rStyle w:val="Platzhaltertext"/>
+              <w:rStyle w:val="PlaceholderText"/>
               <w:rFonts w:ascii="Arial" w:hAnsi="Arial" w:cs="Arial"/>
               <w:b/>
             </w:rPr>
@@ -8887,7 +8924,7 @@
           </w:pPr>
           <w:r>
             <w:rPr>
-              <w:rStyle w:val="Platzhaltertext"/>
+              <w:rStyle w:val="PlaceholderText"/>
             </w:rPr>
             <w:t>Bitte die Niveaustufe auswählen, auf der überwiegend gelernt wurde.</w:t>
           </w:r>
@@ -8916,7 +8953,7 @@
           </w:pPr>
           <w:r>
             <w:rPr>
-              <w:rStyle w:val="Platzhaltertext"/>
+              <w:rStyle w:val="PlaceholderText"/>
             </w:rPr>
             <w:t>ggf. Note</w:t>
           </w:r>
@@ -8945,7 +8982,7 @@
           </w:pPr>
           <w:r>
             <w:rPr>
-              <w:rStyle w:val="Platzhaltertext"/>
+              <w:rStyle w:val="PlaceholderText"/>
               <w:rFonts w:ascii="Arial" w:hAnsi="Arial" w:cs="Arial"/>
               <w:b/>
             </w:rPr>
@@ -8953,7 +8990,7 @@
           </w:r>
           <w:r>
             <w:rPr>
-              <w:rStyle w:val="Platzhaltertext"/>
+              <w:rStyle w:val="PlaceholderText"/>
               <w:rFonts w:ascii="Arial" w:hAnsi="Arial" w:cs="Arial"/>
               <w:b/>
             </w:rPr>
@@ -8961,7 +8998,7 @@
           </w:r>
           <w:r>
             <w:rPr>
-              <w:rStyle w:val="Platzhaltertext"/>
+              <w:rStyle w:val="PlaceholderText"/>
               <w:rFonts w:ascii="Arial" w:hAnsi="Arial" w:cs="Arial"/>
               <w:b/>
             </w:rPr>
@@ -8992,7 +9029,7 @@
           </w:pPr>
           <w:r>
             <w:rPr>
-              <w:rStyle w:val="Platzhaltertext"/>
+              <w:rStyle w:val="PlaceholderText"/>
             </w:rPr>
             <w:t>Bitte die Niveaustufe auswählen, auf der überwiegend gelernt wurde.</w:t>
           </w:r>
@@ -9021,7 +9058,7 @@
           </w:pPr>
           <w:r>
             <w:rPr>
-              <w:rStyle w:val="Platzhaltertext"/>
+              <w:rStyle w:val="PlaceholderText"/>
             </w:rPr>
             <w:t>ggf. Note</w:t>
           </w:r>
@@ -9096,7 +9133,7 @@
     <w:charset w:val="00"/>
     <w:family w:val="roman"/>
     <w:pitch w:val="variable"/>
-    <w:sig w:usb0="E00002FF" w:usb1="400004FF" w:usb2="00000000" w:usb3="00000000" w:csb0="0000019F" w:csb1="00000000"/>
+    <w:sig w:usb0="E00006FF" w:usb1="400004FF" w:usb2="00000000" w:usb3="00000000" w:csb0="0000019F" w:csb1="00000000"/>
   </w:font>
   <w:font w:name="DengXian">
     <w:altName w:val="等线"/>
@@ -9108,6 +9145,7 @@
   </w:font>
   <w:font w:name="DengXian Light">
     <w:altName w:val="等线 Light"/>
+    <w:panose1 w:val="02010600030101010101"/>
     <w:charset w:val="86"/>
     <w:family w:val="auto"/>
     <w:pitch w:val="variable"/>
@@ -9151,7 +9189,6 @@
     <w:rsid w:val="005F0808"/>
     <w:rsid w:val="00612A78"/>
     <w:rsid w:val="006804B6"/>
-    <w:rsid w:val="008746A0"/>
     <w:rsid w:val="008C2ABA"/>
     <w:rsid w:val="00A021CE"/>
     <w:rsid w:val="00AB2212"/>
@@ -9176,8 +9213,8 @@
   </m:mathPr>
   <w:themeFontLang w:val="en-US" w:eastAsia="zh-CN"/>
   <w:clrSchemeMapping w:bg1="light1" w:t1="dark1" w:bg2="light2" w:t2="dark2" w:accent1="accent1" w:accent2="accent2" w:accent3="accent3" w:accent4="accent4" w:accent5="accent5" w:accent6="accent6" w:hyperlink="hyperlink" w:followedHyperlink="followedHyperlink"/>
-  <w:decimalSymbol w:val=","/>
-  <w:listSeparator w:val=";"/>
+  <w:decimalSymbol w:val="."/>
+  <w:listSeparator w:val=","/>
   <w15:chartTrackingRefBased/>
 </w:settings>
 </file>
@@ -9305,7 +9342,6 @@
     <w:lsdException w:name="HTML Sample" w:semiHidden="1" w:unhideWhenUsed="1"/>
     <w:lsdException w:name="HTML Typewriter" w:semiHidden="1" w:unhideWhenUsed="1"/>
     <w:lsdException w:name="HTML Variable" w:semiHidden="1" w:unhideWhenUsed="1"/>
-    <w:lsdException w:name="Normal Table" w:semiHidden="1" w:unhideWhenUsed="1"/>
     <w:lsdException w:name="annotation subject" w:semiHidden="1" w:unhideWhenUsed="1"/>
     <w:lsdException w:name="No List" w:semiHidden="1" w:unhideWhenUsed="1"/>
     <w:lsdException w:name="Outline List 1" w:semiHidden="1" w:unhideWhenUsed="1"/>
@@ -9352,10 +9388,8 @@
     <w:lsdException w:name="Table Subtle 2" w:semiHidden="1" w:unhideWhenUsed="1"/>
     <w:lsdException w:name="Table Web 1" w:semiHidden="1" w:unhideWhenUsed="1"/>
     <w:lsdException w:name="Table Web 2" w:semiHidden="1" w:unhideWhenUsed="1"/>
-    <w:lsdException w:name="Table Web 3" w:semiHidden="1" w:unhideWhenUsed="1"/>
     <w:lsdException w:name="Balloon Text" w:semiHidden="1" w:unhideWhenUsed="1"/>
     <w:lsdException w:name="Table Grid" w:uiPriority="39"/>
-    <w:lsdException w:name="Table Theme" w:semiHidden="1" w:unhideWhenUsed="1"/>
     <w:lsdException w:name="Placeholder Text" w:semiHidden="1"/>
     <w:lsdException w:name="No Spacing" w:uiPriority="1" w:qFormat="1"/>
     <w:lsdException w:name="Light Shading" w:uiPriority="60"/>
@@ -9576,17 +9610,17 @@
     <w:lsdException w:name="Hashtag" w:semiHidden="1" w:unhideWhenUsed="1"/>
     <w:lsdException w:name="Unresolved Mention" w:semiHidden="1" w:unhideWhenUsed="1"/>
   </w:latentStyles>
-  <w:style w:type="paragraph" w:default="1" w:styleId="Standard">
+  <w:style w:type="paragraph" w:default="1" w:styleId="Normal">
     <w:name w:val="Normal"/>
     <w:qFormat/>
   </w:style>
-  <w:style w:type="character" w:default="1" w:styleId="Absatz-Standardschriftart">
+  <w:style w:type="character" w:default="1" w:styleId="DefaultParagraphFont">
     <w:name w:val="Default Paragraph Font"/>
     <w:uiPriority w:val="1"/>
     <w:semiHidden/>
     <w:unhideWhenUsed/>
   </w:style>
-  <w:style w:type="table" w:default="1" w:styleId="NormaleTabelle">
+  <w:style w:type="table" w:default="1" w:styleId="TableNormal">
     <w:name w:val="Normal Table"/>
     <w:uiPriority w:val="99"/>
     <w:semiHidden/>
@@ -9601,15 +9635,15 @@
       </w:tblCellMar>
     </w:tblPr>
   </w:style>
-  <w:style w:type="numbering" w:default="1" w:styleId="KeineListe">
+  <w:style w:type="numbering" w:default="1" w:styleId="NoList">
     <w:name w:val="No List"/>
     <w:uiPriority w:val="99"/>
     <w:semiHidden/>
     <w:unhideWhenUsed/>
   </w:style>
-  <w:style w:type="character" w:styleId="Platzhaltertext">
+  <w:style w:type="character" w:styleId="PlaceholderText">
     <w:name w:val="Placeholder Text"/>
-    <w:basedOn w:val="Absatz-Standardschriftart"/>
+    <w:basedOn w:val="DefaultParagraphFont"/>
     <w:uiPriority w:val="99"/>
     <w:semiHidden/>
     <w:rPr>
@@ -10027,7 +10061,7 @@
 </file>
 
 <file path=customXml/itemProps1.xml><?xml version="1.0" encoding="utf-8"?>
-<ds:datastoreItem xmlns:ds="http://schemas.openxmlformats.org/officeDocument/2006/customXml" ds:itemID="{C6F8B0A7-3CF7-47CE-9294-30781F0DEAF5}">
+<ds:datastoreItem xmlns:ds="http://schemas.openxmlformats.org/officeDocument/2006/customXml" ds:itemID="{8B1C89A2-5EAB-47C0-B074-9B16AA31AD69}">
   <ds:schemaRefs>
     <ds:schemaRef ds:uri="http://schemas.openxmlformats.org/officeDocument/2006/bibliography"/>
   </ds:schemaRefs>

</xml_diff>